<commit_message>
Added pre/post survey for gitkit stuff.
</commit_message>
<xml_diff>
--- a/docs/materials/09-A-CommunityAndCollaboration.docx
+++ b/docs/materials/09-A-CommunityAndCollaboration.docx
@@ -223,7 +223,14 @@
         <w:rPr>
           <w:rFonts w:asciiTheme="minorHAnsi" w:hAnsiTheme="minorHAnsi" w:cstheme="minorHAnsi"/>
         </w:rPr>
-        <w:t>.   We also began to look at some of the tools and processes that these communities use to support those principles and coordinate their work. In particular</w:t>
+        <w:t xml:space="preserve">.   We also began to look at some of the tools and processes that these communities use to support those principles and coordinate their work. </w:t>
+      </w:r>
+      <w:proofErr w:type="gramStart"/>
+      <w:r>
+        <w:rPr>
+          <w:rFonts w:asciiTheme="minorHAnsi" w:hAnsiTheme="minorHAnsi" w:cstheme="minorHAnsi"/>
+        </w:rPr>
+        <w:t>In particular</w:t>
       </w:r>
       <w:r>
         <w:rPr>
@@ -235,7 +242,14 @@
         <w:rPr>
           <w:rFonts w:asciiTheme="minorHAnsi" w:hAnsiTheme="minorHAnsi" w:cstheme="minorHAnsi"/>
         </w:rPr>
-        <w:t xml:space="preserve">we saw how git and GitHub work together to allow FOSS communities to share their work and to collaborate.  We saw how forks and clones make it possible for a diverse and distributed group of contributors to work asynchronously and to contribute useful changes back to the upstream.  </w:t>
+        <w:t>we</w:t>
+      </w:r>
+      <w:proofErr w:type="gramEnd"/>
+      <w:r>
+        <w:rPr>
+          <w:rFonts w:asciiTheme="minorHAnsi" w:hAnsiTheme="minorHAnsi" w:cstheme="minorHAnsi"/>
+        </w:rPr>
+        <w:t xml:space="preserve"> saw how git and GitHub work together to allow FOSS communities to share their work and to collaborate.  We saw how forks and clones make it possible for a diverse and distributed group of contributors to work asynchronously and to contribute useful changes back to the upstream.  </w:t>
       </w:r>
       <w:r>
         <w:rPr>
@@ -283,7 +297,21 @@
         <w:rPr>
           <w:rFonts w:asciiTheme="minorHAnsi" w:hAnsiTheme="minorHAnsi" w:cstheme="minorHAnsi"/>
         </w:rPr>
-        <w:t>These activities will strengthen your understanding of git, GitHub and FOSS communities.</w:t>
+        <w:t xml:space="preserve">These activities will strengthen your understanding of git, </w:t>
+      </w:r>
+      <w:proofErr w:type="gramStart"/>
+      <w:r>
+        <w:rPr>
+          <w:rFonts w:asciiTheme="minorHAnsi" w:hAnsiTheme="minorHAnsi" w:cstheme="minorHAnsi"/>
+        </w:rPr>
+        <w:t>GitHub</w:t>
+      </w:r>
+      <w:proofErr w:type="gramEnd"/>
+      <w:r>
+        <w:rPr>
+          <w:rFonts w:asciiTheme="minorHAnsi" w:hAnsiTheme="minorHAnsi" w:cstheme="minorHAnsi"/>
+        </w:rPr>
+        <w:t xml:space="preserve"> and FOSS communities.</w:t>
       </w:r>
     </w:p>
     <w:p>
@@ -309,6 +337,111 @@
           <w:bCs/>
           <w:u w:val="single"/>
         </w:rPr>
+        <w:t>Pre-Survey:</w:t>
+      </w:r>
+    </w:p>
+    <w:p>
+      <w:pPr>
+        <w:rPr>
+          <w:rFonts w:asciiTheme="minorHAnsi" w:hAnsiTheme="minorHAnsi" w:cstheme="minorHAnsi"/>
+        </w:rPr>
+      </w:pPr>
+    </w:p>
+    <w:p>
+      <w:pPr>
+        <w:rPr>
+          <w:rFonts w:asciiTheme="minorHAnsi" w:hAnsiTheme="minorHAnsi" w:cstheme="minorHAnsi"/>
+        </w:rPr>
+      </w:pPr>
+      <w:r>
+        <w:rPr>
+          <w:rFonts w:asciiTheme="minorHAnsi" w:hAnsiTheme="minorHAnsi" w:cstheme="minorHAnsi"/>
+        </w:rPr>
+        <w:t>0. The materials used here for learning about git and GitHub are a part of a research study on teaching open source in the computer science curriculum.  As a part of that study please consider completing the following pre-survey.  You will then complete a corresponding post-survey to help the researchers understand the effectiveness of these materials.</w:t>
+      </w:r>
+    </w:p>
+    <w:p>
+      <w:pPr>
+        <w:rPr>
+          <w:rFonts w:asciiTheme="minorHAnsi" w:hAnsiTheme="minorHAnsi" w:cstheme="minorHAnsi"/>
+        </w:rPr>
+      </w:pPr>
+    </w:p>
+    <w:p>
+      <w:pPr>
+        <w:ind w:firstLine="288"/>
+        <w:rPr>
+          <w:rFonts w:asciiTheme="minorHAnsi" w:hAnsiTheme="minorHAnsi" w:cstheme="minorHAnsi"/>
+        </w:rPr>
+      </w:pPr>
+      <w:hyperlink r:id="rId7" w:history="1">
+        <w:r>
+          <w:rPr>
+            <w:rStyle w:val="Hyperlink"/>
+            <w:rFonts w:asciiTheme="minorHAnsi" w:hAnsiTheme="minorHAnsi" w:cstheme="minorHAnsi"/>
+          </w:rPr>
+          <w:t>https://drexel.qualtrics.com/jfe/form/SV_cHFOcgCVskr19L8</w:t>
+        </w:r>
+      </w:hyperlink>
+      <w:r>
+        <w:rPr>
+          <w:rFonts w:asciiTheme="minorHAnsi" w:hAnsiTheme="minorHAnsi" w:cstheme="minorHAnsi"/>
+        </w:rPr>
+        <w:t xml:space="preserve"> </w:t>
+      </w:r>
+    </w:p>
+    <w:p>
+      <w:pPr>
+        <w:rPr>
+          <w:rFonts w:asciiTheme="minorHAnsi" w:hAnsiTheme="minorHAnsi" w:cstheme="minorHAnsi"/>
+          <w:b/>
+          <w:bCs/>
+          <w:u w:val="single"/>
+        </w:rPr>
+      </w:pPr>
+    </w:p>
+    <w:p>
+      <w:pPr>
+        <w:pBdr>
+          <w:top w:val="thinThickThinSmallGap" w:sz="24" w:space="4" w:color="0070C0"/>
+          <w:left w:val="thinThickThinSmallGap" w:sz="24" w:space="4" w:color="0070C0"/>
+          <w:bottom w:val="thinThickThinSmallGap" w:sz="24" w:space="4" w:color="0070C0"/>
+          <w:right w:val="thinThickThinSmallGap" w:sz="24" w:space="4" w:color="0070C0"/>
+        </w:pBdr>
+        <w:rPr>
+          <w:rFonts w:asciiTheme="minorHAnsi" w:hAnsiTheme="minorHAnsi" w:cstheme="minorHAnsi"/>
+        </w:rPr>
+      </w:pPr>
+      <w:r>
+        <w:rPr>
+          <w:rFonts w:asciiTheme="minorHAnsi" w:hAnsiTheme="minorHAnsi" w:cstheme="minorHAnsi"/>
+        </w:rPr>
+        <w:t>Please complete the above pre-survey.</w:t>
+      </w:r>
+    </w:p>
+    <w:p>
+      <w:pPr>
+        <w:rPr>
+          <w:rFonts w:asciiTheme="minorHAnsi" w:hAnsiTheme="minorHAnsi" w:cstheme="minorHAnsi"/>
+        </w:rPr>
+      </w:pPr>
+    </w:p>
+    <w:p>
+      <w:pPr>
+        <w:rPr>
+          <w:rFonts w:asciiTheme="minorHAnsi" w:hAnsiTheme="minorHAnsi" w:cstheme="minorHAnsi"/>
+          <w:b/>
+          <w:bCs/>
+          <w:u w:val="single"/>
+        </w:rPr>
+      </w:pPr>
+      <w:r>
+        <w:rPr>
+          <w:rFonts w:asciiTheme="minorHAnsi" w:hAnsiTheme="minorHAnsi" w:cstheme="minorHAnsi"/>
+          <w:b/>
+          <w:bCs/>
+          <w:u w:val="single"/>
+        </w:rPr>
         <w:t>FOSS Communities:</w:t>
       </w:r>
     </w:p>
@@ -413,6 +546,7 @@
         </w:rPr>
         <w:t xml:space="preserve">, </w:t>
       </w:r>
+      <w:proofErr w:type="gramStart"/>
       <w:r>
         <w:rPr>
           <w:rFonts w:asciiTheme="minorHAnsi" w:hAnsiTheme="minorHAnsi" w:cstheme="minorHAnsi"/>
@@ -421,6 +555,7 @@
         </w:rPr>
         <w:t>meritocracy</w:t>
       </w:r>
+      <w:proofErr w:type="gramEnd"/>
       <w:r>
         <w:rPr>
           <w:rFonts w:asciiTheme="minorHAnsi" w:hAnsiTheme="minorHAnsi" w:cstheme="minorHAnsi"/>
@@ -1803,7 +1938,21 @@
               <w:rPr>
                 <w:rFonts w:asciiTheme="minorHAnsi" w:hAnsiTheme="minorHAnsi" w:cstheme="minorHAnsi"/>
               </w:rPr>
-              <w:t>, unanticipated or</w:t>
+              <w:t xml:space="preserve">, </w:t>
+            </w:r>
+            <w:proofErr w:type="gramStart"/>
+            <w:r>
+              <w:rPr>
+                <w:rFonts w:asciiTheme="minorHAnsi" w:hAnsiTheme="minorHAnsi" w:cstheme="minorHAnsi"/>
+              </w:rPr>
+              <w:t>unanticipated</w:t>
+            </w:r>
+            <w:proofErr w:type="gramEnd"/>
+            <w:r>
+              <w:rPr>
+                <w:rFonts w:asciiTheme="minorHAnsi" w:hAnsiTheme="minorHAnsi" w:cstheme="minorHAnsi"/>
+              </w:rPr>
+              <w:t xml:space="preserve"> or</w:t>
             </w:r>
             <w:r>
               <w:rPr>
@@ -2614,41 +2763,92 @@
         <w:rPr>
           <w:rFonts w:asciiTheme="minorHAnsi" w:hAnsiTheme="minorHAnsi" w:cstheme="minorHAnsi"/>
         </w:rPr>
-        <w:t xml:space="preserve">You will be using git and GitHub for the remainder of these activities. In order to use GitHub it is necessary that you have an account.  </w:t>
-      </w:r>
-    </w:p>
-    <w:p>
-      <w:pPr>
-        <w:rPr>
-          <w:rFonts w:asciiTheme="minorHAnsi" w:hAnsiTheme="minorHAnsi" w:cstheme="minorHAnsi"/>
-        </w:rPr>
-      </w:pPr>
-    </w:p>
-    <w:p>
-      <w:pPr>
-        <w:rPr>
-          <w:rFonts w:asciiTheme="minorHAnsi" w:hAnsiTheme="minorHAnsi" w:cstheme="minorHAnsi"/>
-        </w:rPr>
-      </w:pPr>
-      <w:r>
-        <w:rPr>
-          <w:rFonts w:asciiTheme="minorHAnsi" w:hAnsiTheme="minorHAnsi" w:cstheme="minorHAnsi"/>
-        </w:rPr>
-        <w:t xml:space="preserve">3. Give the full URL to your GitHub profile (e.g. </w:t>
+        <w:lastRenderedPageBreak/>
+        <w:t xml:space="preserve">You will be using git and GitHub for the remainder of these activities. In order to use </w:t>
+      </w:r>
+      <w:proofErr w:type="gramStart"/>
+      <w:r>
+        <w:rPr>
+          <w:rFonts w:asciiTheme="minorHAnsi" w:hAnsiTheme="minorHAnsi" w:cstheme="minorHAnsi"/>
+        </w:rPr>
+        <w:t>GitHub</w:t>
+      </w:r>
+      <w:proofErr w:type="gramEnd"/>
+      <w:r>
+        <w:rPr>
+          <w:rFonts w:asciiTheme="minorHAnsi" w:hAnsiTheme="minorHAnsi" w:cstheme="minorHAnsi"/>
+        </w:rPr>
+        <w:t xml:space="preserve"> it is necessary that you have an account.  </w:t>
+      </w:r>
+    </w:p>
+    <w:p>
+      <w:pPr>
+        <w:rPr>
+          <w:rFonts w:asciiTheme="minorHAnsi" w:hAnsiTheme="minorHAnsi" w:cstheme="minorHAnsi"/>
+        </w:rPr>
+      </w:pPr>
+    </w:p>
+    <w:p>
+      <w:pPr>
+        <w:rPr>
+          <w:rFonts w:asciiTheme="minorHAnsi" w:hAnsiTheme="minorHAnsi" w:cstheme="minorHAnsi"/>
+        </w:rPr>
+      </w:pPr>
+      <w:r>
+        <w:rPr>
+          <w:rFonts w:asciiTheme="minorHAnsi" w:hAnsiTheme="minorHAnsi" w:cstheme="minorHAnsi"/>
+        </w:rPr>
+        <w:t>3. Give the full URL to your GitHub profile (</w:t>
+      </w:r>
+      <w:proofErr w:type="gramStart"/>
+      <w:r>
+        <w:rPr>
+          <w:rFonts w:asciiTheme="minorHAnsi" w:hAnsiTheme="minorHAnsi" w:cstheme="minorHAnsi"/>
+        </w:rPr>
+        <w:t>e.g.</w:t>
+      </w:r>
+      <w:proofErr w:type="gramEnd"/>
+      <w:r>
+        <w:rPr>
+          <w:rFonts w:asciiTheme="minorHAnsi" w:hAnsiTheme="minorHAnsi" w:cstheme="minorHAnsi"/>
+        </w:rPr>
+        <w:t xml:space="preserve"> </w:t>
       </w:r>
       <w:r>
         <w:rPr>
           <w:rFonts w:ascii="Courier" w:hAnsi="Courier" w:cstheme="minorHAnsi"/>
         </w:rPr>
-        <w:t>github.com/MyUserName</w:t>
-      </w:r>
-      <w:r>
-        <w:rPr>
-          <w:rFonts w:asciiTheme="minorHAnsi" w:hAnsiTheme="minorHAnsi" w:cstheme="minorHAnsi"/>
-        </w:rPr>
-        <w:t xml:space="preserve">) below.   If you do not have a GitHub account, or would like to have a separate account just for this class you can create a GitHub account here:  </w:t>
-      </w:r>
-      <w:hyperlink r:id="rId7" w:history="1">
+        <w:t>github.com/</w:t>
+      </w:r>
+      <w:proofErr w:type="spellStart"/>
+      <w:r>
+        <w:rPr>
+          <w:rFonts w:ascii="Courier" w:hAnsi="Courier" w:cstheme="minorHAnsi"/>
+        </w:rPr>
+        <w:t>MyUserName</w:t>
+      </w:r>
+      <w:proofErr w:type="spellEnd"/>
+      <w:r>
+        <w:rPr>
+          <w:rFonts w:asciiTheme="minorHAnsi" w:hAnsiTheme="minorHAnsi" w:cstheme="minorHAnsi"/>
+        </w:rPr>
+        <w:t xml:space="preserve">) below.   If you do not have a GitHub </w:t>
+      </w:r>
+      <w:proofErr w:type="gramStart"/>
+      <w:r>
+        <w:rPr>
+          <w:rFonts w:asciiTheme="minorHAnsi" w:hAnsiTheme="minorHAnsi" w:cstheme="minorHAnsi"/>
+        </w:rPr>
+        <w:t>account, or</w:t>
+      </w:r>
+      <w:proofErr w:type="gramEnd"/>
+      <w:r>
+        <w:rPr>
+          <w:rFonts w:asciiTheme="minorHAnsi" w:hAnsiTheme="minorHAnsi" w:cstheme="minorHAnsi"/>
+        </w:rPr>
+        <w:t xml:space="preserve"> would like to have a separate account just for this class you can create a GitHub account here:  </w:t>
+      </w:r>
+      <w:hyperlink r:id="rId8" w:history="1">
         <w:r>
           <w:rPr>
             <w:rStyle w:val="Hyperlink"/>
@@ -2730,7 +2930,6 @@
         <w:rPr>
           <w:noProof/>
         </w:rPr>
-        <w:lastRenderedPageBreak/>
         <mc:AlternateContent>
           <mc:Choice Requires="wps">
             <w:drawing>
@@ -2878,7 +3077,7 @@
                     <pic:cNvPicPr/>
                   </pic:nvPicPr>
                   <pic:blipFill>
-                    <a:blip r:embed="rId8" cstate="print">
+                    <a:blip r:embed="rId9" cstate="print">
                       <a:extLst>
                         <a:ext uri="{28A0092B-C50C-407E-A947-70E740481C1C}">
                           <a14:useLocalDpi xmlns:a14="http://schemas.microsoft.com/office/drawing/2010/main" val="0"/>
@@ -2977,7 +3176,21 @@
         <w:rPr>
           <w:rFonts w:asciiTheme="minorHAnsi" w:hAnsiTheme="minorHAnsi" w:cstheme="minorHAnsi"/>
         </w:rPr>
-        <w:t xml:space="preserve"> (i.e. the upstream)</w:t>
+        <w:t xml:space="preserve"> (</w:t>
+      </w:r>
+      <w:proofErr w:type="gramStart"/>
+      <w:r>
+        <w:rPr>
+          <w:rFonts w:asciiTheme="minorHAnsi" w:hAnsiTheme="minorHAnsi" w:cstheme="minorHAnsi"/>
+        </w:rPr>
+        <w:t>i.e.</w:t>
+      </w:r>
+      <w:proofErr w:type="gramEnd"/>
+      <w:r>
+        <w:rPr>
+          <w:rFonts w:asciiTheme="minorHAnsi" w:hAnsiTheme="minorHAnsi" w:cstheme="minorHAnsi"/>
+        </w:rPr>
+        <w:t xml:space="preserve"> the upstream)</w:t>
       </w:r>
       <w:r>
         <w:rPr>
@@ -3228,7 +3441,7 @@
           <w:bCs/>
         </w:rPr>
       </w:pPr>
-      <w:hyperlink r:id="rId9" w:history="1">
+      <w:hyperlink r:id="rId10" w:history="1">
         <w:r>
           <w:rPr>
             <w:rStyle w:val="Hyperlink"/>
@@ -3326,7 +3539,7 @@
                     <pic:cNvPicPr/>
                   </pic:nvPicPr>
                   <pic:blipFill>
-                    <a:blip r:embed="rId10"/>
+                    <a:blip r:embed="rId11"/>
                     <a:stretch>
                       <a:fillRect/>
                     </a:stretch>
@@ -3454,7 +3667,21 @@
         <w:rPr>
           <w:rFonts w:asciiTheme="minorHAnsi" w:hAnsiTheme="minorHAnsi" w:cstheme="minorHAnsi"/>
         </w:rPr>
-        <w:t xml:space="preserve"> If you do not see your GitHub username in the URL, you have not found your fork.  Visit your own GitHub space and see if you can find the fork there.  If not, go back to part a and try again.</w:t>
+        <w:t xml:space="preserve"> If you do not see your GitHub username in the URL, you have not found your fork.  Visit your own GitHub space and see if you can find the fork there.  If not, go back to part </w:t>
+      </w:r>
+      <w:proofErr w:type="gramStart"/>
+      <w:r>
+        <w:rPr>
+          <w:rFonts w:asciiTheme="minorHAnsi" w:hAnsiTheme="minorHAnsi" w:cstheme="minorHAnsi"/>
+        </w:rPr>
+        <w:t>a and</w:t>
+      </w:r>
+      <w:proofErr w:type="gramEnd"/>
+      <w:r>
+        <w:rPr>
+          <w:rFonts w:asciiTheme="minorHAnsi" w:hAnsiTheme="minorHAnsi" w:cstheme="minorHAnsi"/>
+        </w:rPr>
+        <w:t xml:space="preserve"> try again.</w:t>
       </w:r>
     </w:p>
     <w:p>
@@ -3678,7 +3905,6 @@
         <w:rPr>
           <w:rFonts w:asciiTheme="minorHAnsi" w:hAnsiTheme="minorHAnsi" w:cstheme="minorHAnsi"/>
         </w:rPr>
-        <w:lastRenderedPageBreak/>
         <w:t>b</w:t>
       </w:r>
       <w:r>
@@ -4021,8 +4247,9 @@
           <w:bCs/>
           <w:u w:val="single"/>
         </w:rPr>
-        <w:t>Running the KitClient Linux Environment</w:t>
-      </w:r>
+        <w:t xml:space="preserve">Running the </w:t>
+      </w:r>
+      <w:proofErr w:type="spellStart"/>
       <w:r>
         <w:rPr>
           <w:rFonts w:asciiTheme="minorHAnsi" w:hAnsiTheme="minorHAnsi" w:cstheme="minorHAnsi"/>
@@ -4030,6 +4257,25 @@
           <w:bCs/>
           <w:u w:val="single"/>
         </w:rPr>
+        <w:t>KitClient</w:t>
+      </w:r>
+      <w:proofErr w:type="spellEnd"/>
+      <w:r>
+        <w:rPr>
+          <w:rFonts w:asciiTheme="minorHAnsi" w:hAnsiTheme="minorHAnsi" w:cstheme="minorHAnsi"/>
+          <w:b/>
+          <w:bCs/>
+          <w:u w:val="single"/>
+        </w:rPr>
+        <w:t xml:space="preserve"> Linux Environment</w:t>
+      </w:r>
+      <w:r>
+        <w:rPr>
+          <w:rFonts w:asciiTheme="minorHAnsi" w:hAnsiTheme="minorHAnsi" w:cstheme="minorHAnsi"/>
+          <w:b/>
+          <w:bCs/>
+          <w:u w:val="single"/>
+        </w:rPr>
         <w:t>:</w:t>
       </w:r>
     </w:p>
@@ -4052,6 +4298,7 @@
         </w:rPr>
         <w:t xml:space="preserve">Because your individual computers can vary greatly, you will be working within the </w:t>
       </w:r>
+      <w:proofErr w:type="spellStart"/>
       <w:r>
         <w:rPr>
           <w:rFonts w:asciiTheme="minorHAnsi" w:hAnsiTheme="minorHAnsi" w:cstheme="minorHAnsi"/>
@@ -4060,11 +4307,54 @@
         </w:rPr>
         <w:t>KitClient</w:t>
       </w:r>
-      <w:r>
-        <w:rPr>
-          <w:rFonts w:asciiTheme="minorHAnsi" w:hAnsiTheme="minorHAnsi" w:cstheme="minorHAnsi"/>
-        </w:rPr>
-        <w:t xml:space="preserve">.  The KitClient is a Linux environment running inside of a Docker container.  The KitClient that has been created specifically for these activities and includes a few extra features that are designed to help with these activities.  Using the KitClient also ensures that everyone is working in the same environment, simplifying the </w:t>
+      <w:proofErr w:type="spellEnd"/>
+      <w:r>
+        <w:rPr>
+          <w:rFonts w:asciiTheme="minorHAnsi" w:hAnsiTheme="minorHAnsi" w:cstheme="minorHAnsi"/>
+        </w:rPr>
+        <w:t xml:space="preserve">.  The </w:t>
+      </w:r>
+      <w:proofErr w:type="spellStart"/>
+      <w:r>
+        <w:rPr>
+          <w:rFonts w:asciiTheme="minorHAnsi" w:hAnsiTheme="minorHAnsi" w:cstheme="minorHAnsi"/>
+        </w:rPr>
+        <w:t>KitClient</w:t>
+      </w:r>
+      <w:proofErr w:type="spellEnd"/>
+      <w:r>
+        <w:rPr>
+          <w:rFonts w:asciiTheme="minorHAnsi" w:hAnsiTheme="minorHAnsi" w:cstheme="minorHAnsi"/>
+        </w:rPr>
+        <w:t xml:space="preserve"> is a Linux environment running inside of a Docker container.  The </w:t>
+      </w:r>
+      <w:proofErr w:type="spellStart"/>
+      <w:r>
+        <w:rPr>
+          <w:rFonts w:asciiTheme="minorHAnsi" w:hAnsiTheme="minorHAnsi" w:cstheme="minorHAnsi"/>
+        </w:rPr>
+        <w:t>KitClient</w:t>
+      </w:r>
+      <w:proofErr w:type="spellEnd"/>
+      <w:r>
+        <w:rPr>
+          <w:rFonts w:asciiTheme="minorHAnsi" w:hAnsiTheme="minorHAnsi" w:cstheme="minorHAnsi"/>
+        </w:rPr>
+        <w:t xml:space="preserve"> that has been created specifically for these activities and includes a few extra features that are designed to help with these activities.  Using the </w:t>
+      </w:r>
+      <w:proofErr w:type="spellStart"/>
+      <w:r>
+        <w:rPr>
+          <w:rFonts w:asciiTheme="minorHAnsi" w:hAnsiTheme="minorHAnsi" w:cstheme="minorHAnsi"/>
+        </w:rPr>
+        <w:t>KitClient</w:t>
+      </w:r>
+      <w:proofErr w:type="spellEnd"/>
+      <w:r>
+        <w:rPr>
+          <w:rFonts w:asciiTheme="minorHAnsi" w:hAnsiTheme="minorHAnsi" w:cstheme="minorHAnsi"/>
+        </w:rPr>
+        <w:t xml:space="preserve"> also ensures that everyone is working in the same environment, simplifying the </w:t>
       </w:r>
       <w:r>
         <w:rPr>
@@ -4096,8 +4386,16 @@
         <w:rPr>
           <w:rFonts w:asciiTheme="minorHAnsi" w:hAnsiTheme="minorHAnsi" w:cstheme="minorHAnsi"/>
         </w:rPr>
-        <w:t>6. What is the KitClient</w:t>
-      </w:r>
+        <w:t xml:space="preserve">6. What is the </w:t>
+      </w:r>
+      <w:proofErr w:type="spellStart"/>
+      <w:r>
+        <w:rPr>
+          <w:rFonts w:asciiTheme="minorHAnsi" w:hAnsiTheme="minorHAnsi" w:cstheme="minorHAnsi"/>
+        </w:rPr>
+        <w:t>KitClient</w:t>
+      </w:r>
+      <w:proofErr w:type="spellEnd"/>
       <w:r>
         <w:rPr>
           <w:rFonts w:asciiTheme="minorHAnsi" w:hAnsiTheme="minorHAnsi" w:cstheme="minorHAnsi"/>
@@ -4151,13 +4449,41 @@
         <w:rPr>
           <w:rFonts w:asciiTheme="minorHAnsi" w:hAnsiTheme="minorHAnsi" w:cstheme="minorHAnsi"/>
         </w:rPr>
-        <w:t>7. Running and interacting with the KitClient requires that you install (or have already installed) some dependencies.</w:t>
-      </w:r>
-      <w:r>
-        <w:rPr>
-          <w:rFonts w:asciiTheme="minorHAnsi" w:hAnsiTheme="minorHAnsi" w:cstheme="minorHAnsi"/>
-        </w:rPr>
-        <w:t xml:space="preserve">  If you already have Docker and TigerVNC Viewer installed, skip to question #8.</w:t>
+        <w:t xml:space="preserve">7. Running and interacting with the </w:t>
+      </w:r>
+      <w:proofErr w:type="spellStart"/>
+      <w:r>
+        <w:rPr>
+          <w:rFonts w:asciiTheme="minorHAnsi" w:hAnsiTheme="minorHAnsi" w:cstheme="minorHAnsi"/>
+        </w:rPr>
+        <w:t>KitClient</w:t>
+      </w:r>
+      <w:proofErr w:type="spellEnd"/>
+      <w:r>
+        <w:rPr>
+          <w:rFonts w:asciiTheme="minorHAnsi" w:hAnsiTheme="minorHAnsi" w:cstheme="minorHAnsi"/>
+        </w:rPr>
+        <w:t xml:space="preserve"> requires that you install (or have already installed) some dependencies.</w:t>
+      </w:r>
+      <w:r>
+        <w:rPr>
+          <w:rFonts w:asciiTheme="minorHAnsi" w:hAnsiTheme="minorHAnsi" w:cstheme="minorHAnsi"/>
+        </w:rPr>
+        <w:t xml:space="preserve">  If you already have Docker and </w:t>
+      </w:r>
+      <w:proofErr w:type="spellStart"/>
+      <w:r>
+        <w:rPr>
+          <w:rFonts w:asciiTheme="minorHAnsi" w:hAnsiTheme="minorHAnsi" w:cstheme="minorHAnsi"/>
+        </w:rPr>
+        <w:t>TigerVNC</w:t>
+      </w:r>
+      <w:proofErr w:type="spellEnd"/>
+      <w:r>
+        <w:rPr>
+          <w:rFonts w:asciiTheme="minorHAnsi" w:hAnsiTheme="minorHAnsi" w:cstheme="minorHAnsi"/>
+        </w:rPr>
+        <w:t xml:space="preserve"> Viewer installed, skip to question #8.</w:t>
       </w:r>
       <w:r>
         <w:rPr>
@@ -4218,7 +4544,21 @@
         <w:rPr>
           <w:rFonts w:asciiTheme="minorHAnsi" w:hAnsiTheme="minorHAnsi" w:cstheme="minorHAnsi"/>
         </w:rPr>
-        <w:t>, which will be used to run the KitClient:</w:t>
+        <w:t xml:space="preserve">, which will be used to run the </w:t>
+      </w:r>
+      <w:proofErr w:type="spellStart"/>
+      <w:r>
+        <w:rPr>
+          <w:rFonts w:asciiTheme="minorHAnsi" w:hAnsiTheme="minorHAnsi" w:cstheme="minorHAnsi"/>
+        </w:rPr>
+        <w:t>KitClient</w:t>
+      </w:r>
+      <w:proofErr w:type="spellEnd"/>
+      <w:r>
+        <w:rPr>
+          <w:rFonts w:asciiTheme="minorHAnsi" w:hAnsiTheme="minorHAnsi" w:cstheme="minorHAnsi"/>
+        </w:rPr>
+        <w:t>:</w:t>
       </w:r>
     </w:p>
     <w:p>
@@ -4232,7 +4572,7 @@
           <w:rFonts w:asciiTheme="minorHAnsi" w:hAnsiTheme="minorHAnsi" w:cstheme="minorHAnsi"/>
         </w:rPr>
       </w:pPr>
-      <w:hyperlink r:id="rId11" w:history="1">
+      <w:hyperlink r:id="rId12" w:history="1">
         <w:r>
           <w:rPr>
             <w:rStyle w:val="Hyperlink"/>
@@ -4274,19 +4614,43 @@
         </w:rPr>
         <w:t xml:space="preserve"> the </w:t>
       </w:r>
+      <w:proofErr w:type="spellStart"/>
       <w:r>
         <w:rPr>
           <w:rFonts w:asciiTheme="minorHAnsi" w:hAnsiTheme="minorHAnsi" w:cstheme="minorHAnsi"/>
           <w:i/>
           <w:iCs/>
         </w:rPr>
-        <w:t>TigerVNC Viewer</w:t>
-      </w:r>
-      <w:r>
-        <w:rPr>
-          <w:rFonts w:asciiTheme="minorHAnsi" w:hAnsiTheme="minorHAnsi" w:cstheme="minorHAnsi"/>
-        </w:rPr>
-        <w:t>, which you will use to interact with the KitClient:</w:t>
+        <w:t>TigerVNC</w:t>
+      </w:r>
+      <w:proofErr w:type="spellEnd"/>
+      <w:r>
+        <w:rPr>
+          <w:rFonts w:asciiTheme="minorHAnsi" w:hAnsiTheme="minorHAnsi" w:cstheme="minorHAnsi"/>
+          <w:i/>
+          <w:iCs/>
+        </w:rPr>
+        <w:t xml:space="preserve"> Viewer</w:t>
+      </w:r>
+      <w:r>
+        <w:rPr>
+          <w:rFonts w:asciiTheme="minorHAnsi" w:hAnsiTheme="minorHAnsi" w:cstheme="minorHAnsi"/>
+        </w:rPr>
+        <w:t xml:space="preserve">, which you will use to interact with the </w:t>
+      </w:r>
+      <w:proofErr w:type="spellStart"/>
+      <w:r>
+        <w:rPr>
+          <w:rFonts w:asciiTheme="minorHAnsi" w:hAnsiTheme="minorHAnsi" w:cstheme="minorHAnsi"/>
+        </w:rPr>
+        <w:t>KitClient</w:t>
+      </w:r>
+      <w:proofErr w:type="spellEnd"/>
+      <w:r>
+        <w:rPr>
+          <w:rFonts w:asciiTheme="minorHAnsi" w:hAnsiTheme="minorHAnsi" w:cstheme="minorHAnsi"/>
+        </w:rPr>
+        <w:t>:</w:t>
       </w:r>
     </w:p>
     <w:p>
@@ -4306,7 +4670,7 @@
         </w:rPr>
         <w:t xml:space="preserve">Windows: </w:t>
       </w:r>
-      <w:hyperlink r:id="rId12" w:history="1">
+      <w:hyperlink r:id="rId13" w:history="1">
         <w:r>
           <w:rPr>
             <w:rStyle w:val="Hyperlink"/>
@@ -4333,7 +4697,7 @@
         </w:rPr>
         <w:t xml:space="preserve">Mac: </w:t>
       </w:r>
-      <w:hyperlink r:id="rId13" w:history="1">
+      <w:hyperlink r:id="rId14" w:history="1">
         <w:r>
           <w:rPr>
             <w:rStyle w:val="Hyperlink"/>
@@ -4372,8 +4736,16 @@
         <w:rPr>
           <w:rFonts w:asciiTheme="minorHAnsi" w:hAnsiTheme="minorHAnsi" w:cstheme="minorHAnsi"/>
         </w:rPr>
-        <w:t>create and run the KitClient</w:t>
-      </w:r>
+        <w:t xml:space="preserve">create and run the </w:t>
+      </w:r>
+      <w:proofErr w:type="spellStart"/>
+      <w:r>
+        <w:rPr>
+          <w:rFonts w:asciiTheme="minorHAnsi" w:hAnsiTheme="minorHAnsi" w:cstheme="minorHAnsi"/>
+        </w:rPr>
+        <w:t>KitClient</w:t>
+      </w:r>
+      <w:proofErr w:type="spellEnd"/>
       <w:r>
         <w:rPr>
           <w:rFonts w:asciiTheme="minorHAnsi" w:hAnsiTheme="minorHAnsi" w:cstheme="minorHAnsi"/>
@@ -4435,7 +4807,21 @@
         <w:rPr>
           <w:rFonts w:asciiTheme="minorHAnsi" w:hAnsiTheme="minorHAnsi" w:cstheme="minorHAnsi"/>
         </w:rPr>
-        <w:t xml:space="preserve"> the command below to run the KitClient:</w:t>
+        <w:t xml:space="preserve"> the command below to run the </w:t>
+      </w:r>
+      <w:proofErr w:type="spellStart"/>
+      <w:r>
+        <w:rPr>
+          <w:rFonts w:asciiTheme="minorHAnsi" w:hAnsiTheme="minorHAnsi" w:cstheme="minorHAnsi"/>
+        </w:rPr>
+        <w:t>KitClient</w:t>
+      </w:r>
+      <w:proofErr w:type="spellEnd"/>
+      <w:r>
+        <w:rPr>
+          <w:rFonts w:asciiTheme="minorHAnsi" w:hAnsiTheme="minorHAnsi" w:cstheme="minorHAnsi"/>
+        </w:rPr>
+        <w:t>:</w:t>
       </w:r>
     </w:p>
     <w:p>
@@ -4484,8 +4870,9 @@
           <w:sz w:val="22"/>
           <w:szCs w:val="23"/>
         </w:rPr>
-        <w:t xml:space="preserve"> --name KitClient --mount source=gitkitvol,target=/home/</w:t>
-      </w:r>
+        <w:t xml:space="preserve"> --name </w:t>
+      </w:r>
+      <w:proofErr w:type="spellStart"/>
       <w:r>
         <w:rPr>
           <w:rFonts w:ascii="Courier" w:eastAsiaTheme="minorEastAsia" w:hAnsi="Courier" w:cs="System Font"/>
@@ -4493,8 +4880,9 @@
           <w:sz w:val="22"/>
           <w:szCs w:val="23"/>
         </w:rPr>
-        <w:t>student</w:t>
-      </w:r>
+        <w:t>KitClient</w:t>
+      </w:r>
+      <w:proofErr w:type="spellEnd"/>
       <w:r>
         <w:rPr>
           <w:rFonts w:ascii="Courier" w:eastAsiaTheme="minorEastAsia" w:hAnsi="Courier" w:cs="System Font"/>
@@ -4502,8 +4890,10 @@
           <w:sz w:val="22"/>
           <w:szCs w:val="23"/>
         </w:rPr>
-        <w:t xml:space="preserve"> -p 6901:6901 -p 5901:5901 </w:t>
-      </w:r>
+        <w:t xml:space="preserve"> --mount source=</w:t>
+      </w:r>
+      <w:proofErr w:type="spellStart"/>
+      <w:proofErr w:type="gramStart"/>
       <w:r>
         <w:rPr>
           <w:rFonts w:ascii="Courier" w:eastAsiaTheme="minorEastAsia" w:hAnsi="Courier" w:cs="System Font"/>
@@ -4511,8 +4901,77 @@
           <w:sz w:val="22"/>
           <w:szCs w:val="23"/>
         </w:rPr>
-        <w:t>registry.gitlab.com/hfossedu/kits/kitclient</w:t>
-      </w:r>
+        <w:t>gitkitvol,target</w:t>
+      </w:r>
+      <w:proofErr w:type="spellEnd"/>
+      <w:proofErr w:type="gramEnd"/>
+      <w:r>
+        <w:rPr>
+          <w:rFonts w:ascii="Courier" w:eastAsiaTheme="minorEastAsia" w:hAnsi="Courier" w:cs="System Font"/>
+          <w:color w:val="1B1F23"/>
+          <w:sz w:val="22"/>
+          <w:szCs w:val="23"/>
+        </w:rPr>
+        <w:t>=/home/</w:t>
+      </w:r>
+      <w:r>
+        <w:rPr>
+          <w:rFonts w:ascii="Courier" w:eastAsiaTheme="minorEastAsia" w:hAnsi="Courier" w:cs="System Font"/>
+          <w:color w:val="1B1F23"/>
+          <w:sz w:val="22"/>
+          <w:szCs w:val="23"/>
+        </w:rPr>
+        <w:t>student</w:t>
+      </w:r>
+      <w:r>
+        <w:rPr>
+          <w:rFonts w:ascii="Courier" w:eastAsiaTheme="minorEastAsia" w:hAnsi="Courier" w:cs="System Font"/>
+          <w:color w:val="1B1F23"/>
+          <w:sz w:val="22"/>
+          <w:szCs w:val="23"/>
+        </w:rPr>
+        <w:t xml:space="preserve"> -p 6901:6901 -p 5901:5901 </w:t>
+      </w:r>
+      <w:r>
+        <w:rPr>
+          <w:rFonts w:ascii="Courier" w:eastAsiaTheme="minorEastAsia" w:hAnsi="Courier" w:cs="System Font"/>
+          <w:color w:val="1B1F23"/>
+          <w:sz w:val="22"/>
+          <w:szCs w:val="23"/>
+        </w:rPr>
+        <w:t>registry.gitlab.com/</w:t>
+      </w:r>
+      <w:proofErr w:type="spellStart"/>
+      <w:r>
+        <w:rPr>
+          <w:rFonts w:ascii="Courier" w:eastAsiaTheme="minorEastAsia" w:hAnsi="Courier" w:cs="System Font"/>
+          <w:color w:val="1B1F23"/>
+          <w:sz w:val="22"/>
+          <w:szCs w:val="23"/>
+        </w:rPr>
+        <w:t>hfossedu</w:t>
+      </w:r>
+      <w:proofErr w:type="spellEnd"/>
+      <w:r>
+        <w:rPr>
+          <w:rFonts w:ascii="Courier" w:eastAsiaTheme="minorEastAsia" w:hAnsi="Courier" w:cs="System Font"/>
+          <w:color w:val="1B1F23"/>
+          <w:sz w:val="22"/>
+          <w:szCs w:val="23"/>
+        </w:rPr>
+        <w:t>/kits/</w:t>
+      </w:r>
+      <w:proofErr w:type="spellStart"/>
+      <w:r>
+        <w:rPr>
+          <w:rFonts w:ascii="Courier" w:eastAsiaTheme="minorEastAsia" w:hAnsi="Courier" w:cs="System Font"/>
+          <w:color w:val="1B1F23"/>
+          <w:sz w:val="22"/>
+          <w:szCs w:val="23"/>
+        </w:rPr>
+        <w:t>kitclient</w:t>
+      </w:r>
+      <w:proofErr w:type="spellEnd"/>
     </w:p>
     <w:p>
       <w:pPr>
@@ -4538,7 +4997,21 @@
         <w:rPr>
           <w:rFonts w:asciiTheme="minorHAnsi" w:hAnsiTheme="minorHAnsi" w:cstheme="minorHAnsi"/>
         </w:rPr>
-        <w:t xml:space="preserve"> while for the KitClient to download</w:t>
+        <w:t xml:space="preserve"> while for the </w:t>
+      </w:r>
+      <w:proofErr w:type="spellStart"/>
+      <w:r>
+        <w:rPr>
+          <w:rFonts w:asciiTheme="minorHAnsi" w:hAnsiTheme="minorHAnsi" w:cstheme="minorHAnsi"/>
+        </w:rPr>
+        <w:t>KitClient</w:t>
+      </w:r>
+      <w:proofErr w:type="spellEnd"/>
+      <w:r>
+        <w:rPr>
+          <w:rFonts w:asciiTheme="minorHAnsi" w:hAnsiTheme="minorHAnsi" w:cstheme="minorHAnsi"/>
+        </w:rPr>
+        <w:t xml:space="preserve"> to download</w:t>
       </w:r>
       <w:r>
         <w:rPr>
@@ -4613,7 +5086,21 @@
         <w:rPr>
           <w:rFonts w:asciiTheme="minorHAnsi" w:hAnsiTheme="minorHAnsi" w:cstheme="minorHAnsi"/>
         </w:rPr>
-        <w:t>b. Now that you have the KitClient image you can start it running using the following command:</w:t>
+        <w:t xml:space="preserve">b. Now that you have the </w:t>
+      </w:r>
+      <w:proofErr w:type="spellStart"/>
+      <w:r>
+        <w:rPr>
+          <w:rFonts w:asciiTheme="minorHAnsi" w:hAnsiTheme="minorHAnsi" w:cstheme="minorHAnsi"/>
+        </w:rPr>
+        <w:t>KitClient</w:t>
+      </w:r>
+      <w:proofErr w:type="spellEnd"/>
+      <w:r>
+        <w:rPr>
+          <w:rFonts w:asciiTheme="minorHAnsi" w:hAnsiTheme="minorHAnsi" w:cstheme="minorHAnsi"/>
+        </w:rPr>
+        <w:t xml:space="preserve"> image you can start it running using the following command:</w:t>
       </w:r>
     </w:p>
     <w:p>
@@ -4641,8 +5128,18 @@
         <w:rPr>
           <w:rFonts w:ascii="Courier" w:hAnsi="Courier" w:cstheme="minorHAnsi"/>
         </w:rPr>
-        <w:t>docker start KitClient</w:t>
-      </w:r>
+        <w:t xml:space="preserve">docker start </w:t>
+      </w:r>
+      <w:proofErr w:type="spellStart"/>
+      <w:proofErr w:type="gramStart"/>
+      <w:r>
+        <w:rPr>
+          <w:rFonts w:ascii="Courier" w:hAnsi="Courier" w:cstheme="minorHAnsi"/>
+        </w:rPr>
+        <w:t>KitClient</w:t>
+      </w:r>
+      <w:proofErr w:type="spellEnd"/>
+      <w:proofErr w:type="gramEnd"/>
     </w:p>
     <w:p>
       <w:pPr>
@@ -4663,7 +5160,49 @@
         <w:rPr>
           <w:rFonts w:asciiTheme="minorHAnsi" w:hAnsiTheme="minorHAnsi" w:cstheme="minorHAnsi"/>
         </w:rPr>
-        <w:t>While this command doesn’t appear to do much, it has in fact started a server on your machine that contains the KitClient.  If this worked successfully, the command will simply output KitClient.</w:t>
+        <w:t xml:space="preserve">While this command doesn’t appear to do much, it has in fact started a server on your machine that contains the </w:t>
+      </w:r>
+      <w:proofErr w:type="spellStart"/>
+      <w:r>
+        <w:rPr>
+          <w:rFonts w:asciiTheme="minorHAnsi" w:hAnsiTheme="minorHAnsi" w:cstheme="minorHAnsi"/>
+        </w:rPr>
+        <w:t>KitClient</w:t>
+      </w:r>
+      <w:proofErr w:type="spellEnd"/>
+      <w:r>
+        <w:rPr>
+          <w:rFonts w:asciiTheme="minorHAnsi" w:hAnsiTheme="minorHAnsi" w:cstheme="minorHAnsi"/>
+        </w:rPr>
+        <w:t xml:space="preserve">.  If this worked successfully, the command </w:t>
+      </w:r>
+      <w:proofErr w:type="gramStart"/>
+      <w:r>
+        <w:rPr>
+          <w:rFonts w:asciiTheme="minorHAnsi" w:hAnsiTheme="minorHAnsi" w:cstheme="minorHAnsi"/>
+        </w:rPr>
+        <w:t>will</w:t>
+      </w:r>
+      <w:proofErr w:type="gramEnd"/>
+      <w:r>
+        <w:rPr>
+          <w:rFonts w:asciiTheme="minorHAnsi" w:hAnsiTheme="minorHAnsi" w:cstheme="minorHAnsi"/>
+        </w:rPr>
+        <w:t xml:space="preserve"> simply output </w:t>
+      </w:r>
+      <w:proofErr w:type="spellStart"/>
+      <w:r>
+        <w:rPr>
+          <w:rFonts w:asciiTheme="minorHAnsi" w:hAnsiTheme="minorHAnsi" w:cstheme="minorHAnsi"/>
+        </w:rPr>
+        <w:t>KitClient</w:t>
+      </w:r>
+      <w:proofErr w:type="spellEnd"/>
+      <w:r>
+        <w:rPr>
+          <w:rFonts w:asciiTheme="minorHAnsi" w:hAnsiTheme="minorHAnsi" w:cstheme="minorHAnsi"/>
+        </w:rPr>
+        <w:t>.</w:t>
       </w:r>
     </w:p>
     <w:p>
@@ -4690,6 +5229,7 @@
         <w:rPr>
           <w:rFonts w:asciiTheme="minorHAnsi" w:hAnsiTheme="minorHAnsi" w:cstheme="minorHAnsi"/>
         </w:rPr>
+        <w:lastRenderedPageBreak/>
         <w:t xml:space="preserve">There is nothing required here. But you need to be sure that the </w:t>
       </w:r>
       <w:r>
@@ -4704,17 +5244,33 @@
         </w:rPr>
         <w:t xml:space="preserve"> command has outputted </w:t>
       </w:r>
+      <w:proofErr w:type="spellStart"/>
       <w:r>
         <w:rPr>
           <w:rFonts w:ascii="Courier" w:hAnsi="Courier" w:cstheme="minorHAnsi"/>
         </w:rPr>
         <w:t>KitClient</w:t>
       </w:r>
-      <w:r>
-        <w:rPr>
-          <w:rFonts w:asciiTheme="minorHAnsi" w:hAnsiTheme="minorHAnsi" w:cstheme="minorHAnsi"/>
-        </w:rPr>
-        <w:t xml:space="preserve"> to indicated that the KitClient is running. If not, revisit #7 and #8 to ensure that you have everything installed correctly.</w:t>
+      <w:proofErr w:type="spellEnd"/>
+      <w:r>
+        <w:rPr>
+          <w:rFonts w:asciiTheme="minorHAnsi" w:hAnsiTheme="minorHAnsi" w:cstheme="minorHAnsi"/>
+        </w:rPr>
+        <w:t xml:space="preserve"> to indicated that the </w:t>
+      </w:r>
+      <w:proofErr w:type="spellStart"/>
+      <w:r>
+        <w:rPr>
+          <w:rFonts w:asciiTheme="minorHAnsi" w:hAnsiTheme="minorHAnsi" w:cstheme="minorHAnsi"/>
+        </w:rPr>
+        <w:t>KitClient</w:t>
+      </w:r>
+      <w:proofErr w:type="spellEnd"/>
+      <w:r>
+        <w:rPr>
+          <w:rFonts w:asciiTheme="minorHAnsi" w:hAnsiTheme="minorHAnsi" w:cstheme="minorHAnsi"/>
+        </w:rPr>
+        <w:t xml:space="preserve"> is running. If not, revisit #7 and #8 to ensure that you have everything installed correctly.</w:t>
       </w:r>
     </w:p>
     <w:p>
@@ -4747,13 +5303,41 @@
         <w:rPr>
           <w:rFonts w:asciiTheme="minorHAnsi" w:hAnsiTheme="minorHAnsi" w:cstheme="minorHAnsi"/>
         </w:rPr>
-        <w:t xml:space="preserve">With the KitClient running you can connect to it using </w:t>
-      </w:r>
-      <w:r>
-        <w:rPr>
-          <w:rFonts w:asciiTheme="minorHAnsi" w:hAnsiTheme="minorHAnsi" w:cstheme="minorHAnsi"/>
-        </w:rPr>
-        <w:t>the TigerVNC viewer</w:t>
+        <w:t xml:space="preserve">With the </w:t>
+      </w:r>
+      <w:proofErr w:type="spellStart"/>
+      <w:r>
+        <w:rPr>
+          <w:rFonts w:asciiTheme="minorHAnsi" w:hAnsiTheme="minorHAnsi" w:cstheme="minorHAnsi"/>
+        </w:rPr>
+        <w:t>KitClient</w:t>
+      </w:r>
+      <w:proofErr w:type="spellEnd"/>
+      <w:r>
+        <w:rPr>
+          <w:rFonts w:asciiTheme="minorHAnsi" w:hAnsiTheme="minorHAnsi" w:cstheme="minorHAnsi"/>
+        </w:rPr>
+        <w:t xml:space="preserve"> running you can connect to it using </w:t>
+      </w:r>
+      <w:r>
+        <w:rPr>
+          <w:rFonts w:asciiTheme="minorHAnsi" w:hAnsiTheme="minorHAnsi" w:cstheme="minorHAnsi"/>
+        </w:rPr>
+        <w:t xml:space="preserve">the </w:t>
+      </w:r>
+      <w:proofErr w:type="spellStart"/>
+      <w:r>
+        <w:rPr>
+          <w:rFonts w:asciiTheme="minorHAnsi" w:hAnsiTheme="minorHAnsi" w:cstheme="minorHAnsi"/>
+        </w:rPr>
+        <w:t>TigerVNC</w:t>
+      </w:r>
+      <w:proofErr w:type="spellEnd"/>
+      <w:r>
+        <w:rPr>
+          <w:rFonts w:asciiTheme="minorHAnsi" w:hAnsiTheme="minorHAnsi" w:cstheme="minorHAnsi"/>
+        </w:rPr>
+        <w:t xml:space="preserve"> viewer</w:t>
       </w:r>
       <w:r>
         <w:rPr>
@@ -4777,7 +5361,21 @@
         <w:rPr>
           <w:rFonts w:asciiTheme="minorHAnsi" w:hAnsiTheme="minorHAnsi" w:cstheme="minorHAnsi"/>
         </w:rPr>
-        <w:t>Launch the TigerVNC viewer</w:t>
+        <w:t xml:space="preserve">Launch the </w:t>
+      </w:r>
+      <w:proofErr w:type="spellStart"/>
+      <w:r>
+        <w:rPr>
+          <w:rFonts w:asciiTheme="minorHAnsi" w:hAnsiTheme="minorHAnsi" w:cstheme="minorHAnsi"/>
+        </w:rPr>
+        <w:t>TigerVNC</w:t>
+      </w:r>
+      <w:proofErr w:type="spellEnd"/>
+      <w:r>
+        <w:rPr>
+          <w:rFonts w:asciiTheme="minorHAnsi" w:hAnsiTheme="minorHAnsi" w:cstheme="minorHAnsi"/>
+        </w:rPr>
+        <w:t xml:space="preserve"> viewer</w:t>
       </w:r>
       <w:r>
         <w:rPr>
@@ -4882,7 +5480,21 @@
         <w:rPr>
           <w:rFonts w:asciiTheme="minorHAnsi" w:hAnsiTheme="minorHAnsi" w:cstheme="minorHAnsi"/>
         </w:rPr>
-        <w:t xml:space="preserve"> a window should open with the KitClient’s Linux environment running inside.  Take a screenshot of that desktop and paste it here. </w:t>
+        <w:t xml:space="preserve"> a window should open with the </w:t>
+      </w:r>
+      <w:proofErr w:type="spellStart"/>
+      <w:r>
+        <w:rPr>
+          <w:rFonts w:asciiTheme="minorHAnsi" w:hAnsiTheme="minorHAnsi" w:cstheme="minorHAnsi"/>
+        </w:rPr>
+        <w:t>KitClient’s</w:t>
+      </w:r>
+      <w:proofErr w:type="spellEnd"/>
+      <w:r>
+        <w:rPr>
+          <w:rFonts w:asciiTheme="minorHAnsi" w:hAnsiTheme="minorHAnsi" w:cstheme="minorHAnsi"/>
+        </w:rPr>
+        <w:t xml:space="preserve"> Linux environment running inside.  Take a screenshot of that desktop and paste it here. </w:t>
       </w:r>
     </w:p>
     <w:p>
@@ -4924,7 +5536,21 @@
         <w:rPr>
           <w:rFonts w:asciiTheme="minorHAnsi" w:hAnsiTheme="minorHAnsi" w:cstheme="minorHAnsi"/>
         </w:rPr>
-        <w:t xml:space="preserve">Note: If you have been unable to install the Tiger VNC viewer you can also access the KitClient using a web browser by visiting the URL: </w:t>
+        <w:t xml:space="preserve">Note: If you have been unable to install the Tiger VNC viewer you can also access the </w:t>
+      </w:r>
+      <w:proofErr w:type="spellStart"/>
+      <w:r>
+        <w:rPr>
+          <w:rFonts w:asciiTheme="minorHAnsi" w:hAnsiTheme="minorHAnsi" w:cstheme="minorHAnsi"/>
+        </w:rPr>
+        <w:t>KitClient</w:t>
+      </w:r>
+      <w:proofErr w:type="spellEnd"/>
+      <w:r>
+        <w:rPr>
+          <w:rFonts w:asciiTheme="minorHAnsi" w:hAnsiTheme="minorHAnsi" w:cstheme="minorHAnsi"/>
+        </w:rPr>
+        <w:t xml:space="preserve"> using a web browser by visiting the URL: </w:t>
       </w:r>
       <w:r>
         <w:rPr>
@@ -4951,7 +5577,21 @@
         <w:rPr>
           <w:rFonts w:asciiTheme="minorHAnsi" w:hAnsiTheme="minorHAnsi" w:cstheme="minorHAnsi"/>
         </w:rPr>
-        <w:t xml:space="preserve">If you access the KitClient via </w:t>
+        <w:t xml:space="preserve">If you access the </w:t>
+      </w:r>
+      <w:proofErr w:type="spellStart"/>
+      <w:r>
+        <w:rPr>
+          <w:rFonts w:asciiTheme="minorHAnsi" w:hAnsiTheme="minorHAnsi" w:cstheme="minorHAnsi"/>
+        </w:rPr>
+        <w:t>KitClient</w:t>
+      </w:r>
+      <w:proofErr w:type="spellEnd"/>
+      <w:r>
+        <w:rPr>
+          <w:rFonts w:asciiTheme="minorHAnsi" w:hAnsiTheme="minorHAnsi" w:cstheme="minorHAnsi"/>
+        </w:rPr>
+        <w:t xml:space="preserve"> via </w:t>
       </w:r>
       <w:r>
         <w:rPr>
@@ -4981,7 +5621,49 @@
         <w:rPr>
           <w:rFonts w:asciiTheme="minorHAnsi" w:hAnsiTheme="minorHAnsi" w:cstheme="minorHAnsi"/>
         </w:rPr>
-        <w:t>Open the “noVNC” menu (the little tab on the left) and then use the settings (the the gear) to set the “Scaling Mode” to “Remote Resizing.”  This will resize the KitClient desktop when you resize your browser window.</w:t>
+        <w:t>Open the “</w:t>
+      </w:r>
+      <w:proofErr w:type="spellStart"/>
+      <w:r>
+        <w:rPr>
+          <w:rFonts w:asciiTheme="minorHAnsi" w:hAnsiTheme="minorHAnsi" w:cstheme="minorHAnsi"/>
+        </w:rPr>
+        <w:t>noVNC</w:t>
+      </w:r>
+      <w:proofErr w:type="spellEnd"/>
+      <w:r>
+        <w:rPr>
+          <w:rFonts w:asciiTheme="minorHAnsi" w:hAnsiTheme="minorHAnsi" w:cstheme="minorHAnsi"/>
+        </w:rPr>
+        <w:t xml:space="preserve">” menu (the little tab on the left) and then use the settings (the </w:t>
+      </w:r>
+      <w:proofErr w:type="spellStart"/>
+      <w:r>
+        <w:rPr>
+          <w:rFonts w:asciiTheme="minorHAnsi" w:hAnsiTheme="minorHAnsi" w:cstheme="minorHAnsi"/>
+        </w:rPr>
+        <w:t>the</w:t>
+      </w:r>
+      <w:proofErr w:type="spellEnd"/>
+      <w:r>
+        <w:rPr>
+          <w:rFonts w:asciiTheme="minorHAnsi" w:hAnsiTheme="minorHAnsi" w:cstheme="minorHAnsi"/>
+        </w:rPr>
+        <w:t xml:space="preserve"> gear) to set the “Scaling Mode” to “Remote Resizing.”  This will resize the </w:t>
+      </w:r>
+      <w:proofErr w:type="spellStart"/>
+      <w:r>
+        <w:rPr>
+          <w:rFonts w:asciiTheme="minorHAnsi" w:hAnsiTheme="minorHAnsi" w:cstheme="minorHAnsi"/>
+        </w:rPr>
+        <w:t>KitClient</w:t>
+      </w:r>
+      <w:proofErr w:type="spellEnd"/>
+      <w:r>
+        <w:rPr>
+          <w:rFonts w:asciiTheme="minorHAnsi" w:hAnsiTheme="minorHAnsi" w:cstheme="minorHAnsi"/>
+        </w:rPr>
+        <w:t xml:space="preserve"> desktop when you resize your browser window.</w:t>
       </w:r>
     </w:p>
     <w:p>
@@ -4999,7 +5681,35 @@
         <w:rPr>
           <w:rFonts w:asciiTheme="minorHAnsi" w:hAnsiTheme="minorHAnsi" w:cstheme="minorHAnsi"/>
         </w:rPr>
-        <w:t>Copy and pasting between your OS and the KitClient requires that you use the clipboard in the “noVNC” menu.  This is a little inconvenient, but it is functional.</w:t>
+        <w:t xml:space="preserve">Copy and pasting between your OS and the </w:t>
+      </w:r>
+      <w:proofErr w:type="spellStart"/>
+      <w:r>
+        <w:rPr>
+          <w:rFonts w:asciiTheme="minorHAnsi" w:hAnsiTheme="minorHAnsi" w:cstheme="minorHAnsi"/>
+        </w:rPr>
+        <w:t>KitClient</w:t>
+      </w:r>
+      <w:proofErr w:type="spellEnd"/>
+      <w:r>
+        <w:rPr>
+          <w:rFonts w:asciiTheme="minorHAnsi" w:hAnsiTheme="minorHAnsi" w:cstheme="minorHAnsi"/>
+        </w:rPr>
+        <w:t xml:space="preserve"> requires that you use the clipboard in the “</w:t>
+      </w:r>
+      <w:proofErr w:type="spellStart"/>
+      <w:r>
+        <w:rPr>
+          <w:rFonts w:asciiTheme="minorHAnsi" w:hAnsiTheme="minorHAnsi" w:cstheme="minorHAnsi"/>
+        </w:rPr>
+        <w:t>noVNC</w:t>
+      </w:r>
+      <w:proofErr w:type="spellEnd"/>
+      <w:r>
+        <w:rPr>
+          <w:rFonts w:asciiTheme="minorHAnsi" w:hAnsiTheme="minorHAnsi" w:cstheme="minorHAnsi"/>
+        </w:rPr>
+        <w:t>” menu.  This is a little inconvenient, but it is functional.</w:t>
       </w:r>
     </w:p>
     <w:p>
@@ -5031,7 +5741,21 @@
         <w:rPr>
           <w:rFonts w:asciiTheme="minorHAnsi" w:hAnsiTheme="minorHAnsi" w:cstheme="minorHAnsi"/>
         </w:rPr>
-        <w:t xml:space="preserve">At some point you will complete this assignment or want to take a break and do other things. When you do so, you should stop the KitClient and then restart it when you are ready to work again.  </w:t>
+        <w:t xml:space="preserve">At some point you will complete this assignment or want to take a break and do other things. When you do so, you should stop the </w:t>
+      </w:r>
+      <w:proofErr w:type="spellStart"/>
+      <w:r>
+        <w:rPr>
+          <w:rFonts w:asciiTheme="minorHAnsi" w:hAnsiTheme="minorHAnsi" w:cstheme="minorHAnsi"/>
+        </w:rPr>
+        <w:t>KitClient</w:t>
+      </w:r>
+      <w:proofErr w:type="spellEnd"/>
+      <w:r>
+        <w:rPr>
+          <w:rFonts w:asciiTheme="minorHAnsi" w:hAnsiTheme="minorHAnsi" w:cstheme="minorHAnsi"/>
+        </w:rPr>
+        <w:t xml:space="preserve"> and then restart it when you are ready to work again.  </w:t>
       </w:r>
     </w:p>
     <w:p>
@@ -5070,7 +5794,21 @@
         <w:rPr>
           <w:rFonts w:asciiTheme="minorHAnsi" w:hAnsiTheme="minorHAnsi" w:cstheme="minorHAnsi"/>
         </w:rPr>
-        <w:t xml:space="preserve">top the KitClient </w:t>
+        <w:t xml:space="preserve">top the </w:t>
+      </w:r>
+      <w:proofErr w:type="spellStart"/>
+      <w:r>
+        <w:rPr>
+          <w:rFonts w:asciiTheme="minorHAnsi" w:hAnsiTheme="minorHAnsi" w:cstheme="minorHAnsi"/>
+        </w:rPr>
+        <w:t>KitClient</w:t>
+      </w:r>
+      <w:proofErr w:type="spellEnd"/>
+      <w:r>
+        <w:rPr>
+          <w:rFonts w:asciiTheme="minorHAnsi" w:hAnsiTheme="minorHAnsi" w:cstheme="minorHAnsi"/>
+        </w:rPr>
+        <w:t xml:space="preserve"> </w:t>
       </w:r>
       <w:r>
         <w:rPr>
@@ -5107,7 +5845,21 @@
         <w:rPr>
           <w:rFonts w:asciiTheme="minorHAnsi" w:hAnsiTheme="minorHAnsi" w:cstheme="minorHAnsi"/>
         </w:rPr>
-        <w:t xml:space="preserve"> (not in the KitClient) use the command: </w:t>
+        <w:t xml:space="preserve"> (not in the </w:t>
+      </w:r>
+      <w:proofErr w:type="spellStart"/>
+      <w:r>
+        <w:rPr>
+          <w:rFonts w:asciiTheme="minorHAnsi" w:hAnsiTheme="minorHAnsi" w:cstheme="minorHAnsi"/>
+        </w:rPr>
+        <w:t>KitClient</w:t>
+      </w:r>
+      <w:proofErr w:type="spellEnd"/>
+      <w:r>
+        <w:rPr>
+          <w:rFonts w:asciiTheme="minorHAnsi" w:hAnsiTheme="minorHAnsi" w:cstheme="minorHAnsi"/>
+        </w:rPr>
+        <w:t xml:space="preserve">) use the command: </w:t>
       </w:r>
     </w:p>
     <w:p>
@@ -5129,8 +5881,18 @@
         <w:rPr>
           <w:rFonts w:ascii="Courier" w:hAnsi="Courier" w:cstheme="minorHAnsi"/>
         </w:rPr>
-        <w:t>docker stop KitClient</w:t>
-      </w:r>
+        <w:t xml:space="preserve">docker stop </w:t>
+      </w:r>
+      <w:proofErr w:type="spellStart"/>
+      <w:proofErr w:type="gramStart"/>
+      <w:r>
+        <w:rPr>
+          <w:rFonts w:ascii="Courier" w:hAnsi="Courier" w:cstheme="minorHAnsi"/>
+        </w:rPr>
+        <w:t>KitClient</w:t>
+      </w:r>
+      <w:proofErr w:type="spellEnd"/>
+      <w:proofErr w:type="gramEnd"/>
     </w:p>
     <w:p>
       <w:pPr>
@@ -5211,13 +5973,55 @@
         <w:rPr>
           <w:rFonts w:asciiTheme="minorHAnsi" w:hAnsiTheme="minorHAnsi" w:cstheme="minorHAnsi"/>
         </w:rPr>
-        <w:t xml:space="preserve"> the KitClient </w:t>
-      </w:r>
-      <w:r>
-        <w:rPr>
-          <w:rFonts w:asciiTheme="minorHAnsi" w:hAnsiTheme="minorHAnsi" w:cstheme="minorHAnsi"/>
-        </w:rPr>
-        <w:t>and reconnect to it with TigerVNC (or noVNC in your browser).</w:t>
+        <w:t xml:space="preserve"> the </w:t>
+      </w:r>
+      <w:proofErr w:type="spellStart"/>
+      <w:r>
+        <w:rPr>
+          <w:rFonts w:asciiTheme="minorHAnsi" w:hAnsiTheme="minorHAnsi" w:cstheme="minorHAnsi"/>
+        </w:rPr>
+        <w:t>KitClient</w:t>
+      </w:r>
+      <w:proofErr w:type="spellEnd"/>
+      <w:r>
+        <w:rPr>
+          <w:rFonts w:asciiTheme="minorHAnsi" w:hAnsiTheme="minorHAnsi" w:cstheme="minorHAnsi"/>
+        </w:rPr>
+        <w:t xml:space="preserve"> </w:t>
+      </w:r>
+      <w:r>
+        <w:rPr>
+          <w:rFonts w:asciiTheme="minorHAnsi" w:hAnsiTheme="minorHAnsi" w:cstheme="minorHAnsi"/>
+        </w:rPr>
+        <w:t xml:space="preserve">and reconnect to it with </w:t>
+      </w:r>
+      <w:proofErr w:type="spellStart"/>
+      <w:r>
+        <w:rPr>
+          <w:rFonts w:asciiTheme="minorHAnsi" w:hAnsiTheme="minorHAnsi" w:cstheme="minorHAnsi"/>
+        </w:rPr>
+        <w:t>TigerVNC</w:t>
+      </w:r>
+      <w:proofErr w:type="spellEnd"/>
+      <w:r>
+        <w:rPr>
+          <w:rFonts w:asciiTheme="minorHAnsi" w:hAnsiTheme="minorHAnsi" w:cstheme="minorHAnsi"/>
+        </w:rPr>
+        <w:t xml:space="preserve"> (or </w:t>
+      </w:r>
+      <w:proofErr w:type="spellStart"/>
+      <w:r>
+        <w:rPr>
+          <w:rFonts w:asciiTheme="minorHAnsi" w:hAnsiTheme="minorHAnsi" w:cstheme="minorHAnsi"/>
+        </w:rPr>
+        <w:t>noVNC</w:t>
+      </w:r>
+      <w:proofErr w:type="spellEnd"/>
+      <w:r>
+        <w:rPr>
+          <w:rFonts w:asciiTheme="minorHAnsi" w:hAnsiTheme="minorHAnsi" w:cstheme="minorHAnsi"/>
+        </w:rPr>
+        <w:t xml:space="preserve"> in your browser).</w:t>
       </w:r>
       <w:r>
         <w:rPr>
@@ -5262,7 +6066,22 @@
         <w:rPr>
           <w:rFonts w:asciiTheme="minorHAnsi" w:hAnsiTheme="minorHAnsi" w:cstheme="minorHAnsi"/>
         </w:rPr>
-        <w:t>Nothing is required here.  But be sure you have the KitClient running and open in a VNC Viewer window or in a browser.</w:t>
+        <w:lastRenderedPageBreak/>
+        <w:t xml:space="preserve">Nothing is required here.  But be sure you have the </w:t>
+      </w:r>
+      <w:proofErr w:type="spellStart"/>
+      <w:r>
+        <w:rPr>
+          <w:rFonts w:asciiTheme="minorHAnsi" w:hAnsiTheme="minorHAnsi" w:cstheme="minorHAnsi"/>
+        </w:rPr>
+        <w:t>KitClient</w:t>
+      </w:r>
+      <w:proofErr w:type="spellEnd"/>
+      <w:r>
+        <w:rPr>
+          <w:rFonts w:asciiTheme="minorHAnsi" w:hAnsiTheme="minorHAnsi" w:cstheme="minorHAnsi"/>
+        </w:rPr>
+        <w:t xml:space="preserve"> running and open in a VNC Viewer window or in a browser.</w:t>
       </w:r>
       <w:r>
         <w:rPr>
@@ -5276,7 +6095,25 @@
           <w:b/>
           <w:bCs/>
         </w:rPr>
-        <w:t>The remainder of this activity (and the next several) will assume that you are working within the KitClient.</w:t>
+        <w:t xml:space="preserve">The remainder of this activity (and the next several) will assume that you are working within the </w:t>
+      </w:r>
+      <w:proofErr w:type="spellStart"/>
+      <w:r>
+        <w:rPr>
+          <w:rFonts w:asciiTheme="minorHAnsi" w:hAnsiTheme="minorHAnsi" w:cstheme="minorHAnsi"/>
+          <w:b/>
+          <w:bCs/>
+        </w:rPr>
+        <w:t>KitClient</w:t>
+      </w:r>
+      <w:proofErr w:type="spellEnd"/>
+      <w:r>
+        <w:rPr>
+          <w:rFonts w:asciiTheme="minorHAnsi" w:hAnsiTheme="minorHAnsi" w:cstheme="minorHAnsi"/>
+          <w:b/>
+          <w:bCs/>
+        </w:rPr>
+        <w:t>.</w:t>
       </w:r>
     </w:p>
     <w:p>
@@ -5358,7 +6195,6 @@
         <w:rPr>
           <w:noProof/>
         </w:rPr>
-        <w:lastRenderedPageBreak/>
         <mc:AlternateContent>
           <mc:Choice Requires="wps">
             <w:drawing>
@@ -5502,7 +6338,7 @@
                     <pic:cNvPicPr/>
                   </pic:nvPicPr>
                   <pic:blipFill>
-                    <a:blip r:embed="rId14" cstate="print">
+                    <a:blip r:embed="rId15" cstate="print">
                       <a:extLst>
                         <a:ext uri="{28A0092B-C50C-407E-A947-70E740481C1C}">
                           <a14:useLocalDpi xmlns:a14="http://schemas.microsoft.com/office/drawing/2010/main" val="0"/>
@@ -5534,11 +6370,19 @@
           </wp:anchor>
         </w:drawing>
       </w:r>
-      <w:r>
-        <w:rPr>
-          <w:rFonts w:asciiTheme="minorHAnsi" w:hAnsiTheme="minorHAnsi" w:cstheme="minorHAnsi"/>
-        </w:rPr>
-        <w:t xml:space="preserve">In order to work with the files in your forked repository you will </w:t>
+      <w:proofErr w:type="gramStart"/>
+      <w:r>
+        <w:rPr>
+          <w:rFonts w:asciiTheme="minorHAnsi" w:hAnsiTheme="minorHAnsi" w:cstheme="minorHAnsi"/>
+        </w:rPr>
+        <w:t>In order to</w:t>
+      </w:r>
+      <w:proofErr w:type="gramEnd"/>
+      <w:r>
+        <w:rPr>
+          <w:rFonts w:asciiTheme="minorHAnsi" w:hAnsiTheme="minorHAnsi" w:cstheme="minorHAnsi"/>
+        </w:rPr>
+        <w:t xml:space="preserve"> work with the files in your forked repository you will </w:t>
       </w:r>
       <w:r>
         <w:rPr>
@@ -5660,7 +6504,21 @@
         <w:rPr>
           <w:rFonts w:asciiTheme="minorHAnsi" w:hAnsiTheme="minorHAnsi" w:cstheme="minorHAnsi"/>
         </w:rPr>
-        <w:t xml:space="preserve"> (inside the KitClient)</w:t>
+        <w:t xml:space="preserve"> (inside the </w:t>
+      </w:r>
+      <w:proofErr w:type="spellStart"/>
+      <w:r>
+        <w:rPr>
+          <w:rFonts w:asciiTheme="minorHAnsi" w:hAnsiTheme="minorHAnsi" w:cstheme="minorHAnsi"/>
+        </w:rPr>
+        <w:t>KitClient</w:t>
+      </w:r>
+      <w:proofErr w:type="spellEnd"/>
+      <w:r>
+        <w:rPr>
+          <w:rFonts w:asciiTheme="minorHAnsi" w:hAnsiTheme="minorHAnsi" w:cstheme="minorHAnsi"/>
+        </w:rPr>
+        <w:t>)</w:t>
       </w:r>
       <w:r>
         <w:rPr>
@@ -5956,7 +6814,23 @@
         <w:rPr>
           <w:rFonts w:ascii="Courier" w:hAnsi="Courier" w:cstheme="minorHAnsi"/>
         </w:rPr>
-        <w:t>git config --global user.email &lt;your e-mail&gt;</w:t>
+        <w:t xml:space="preserve">git config --global </w:t>
+      </w:r>
+      <w:proofErr w:type="spellStart"/>
+      <w:proofErr w:type="gramStart"/>
+      <w:r>
+        <w:rPr>
+          <w:rFonts w:ascii="Courier" w:hAnsi="Courier" w:cstheme="minorHAnsi"/>
+        </w:rPr>
+        <w:t>user.email</w:t>
+      </w:r>
+      <w:proofErr w:type="spellEnd"/>
+      <w:proofErr w:type="gramEnd"/>
+      <w:r>
+        <w:rPr>
+          <w:rFonts w:ascii="Courier" w:hAnsi="Courier" w:cstheme="minorHAnsi"/>
+        </w:rPr>
+        <w:t xml:space="preserve"> &lt;your e-mail&gt;</w:t>
       </w:r>
     </w:p>
     <w:p>
@@ -6035,6 +6909,7 @@
         <w:rPr>
           <w:rFonts w:asciiTheme="minorHAnsi" w:hAnsiTheme="minorHAnsi" w:cstheme="minorHAnsi"/>
         </w:rPr>
+        <w:lastRenderedPageBreak/>
         <w:t>Give a screenshot of the commands you used and their</w:t>
       </w:r>
       <w:r>
@@ -6219,7 +7094,7 @@
                     <pic:cNvPicPr/>
                   </pic:nvPicPr>
                   <pic:blipFill>
-                    <a:blip r:embed="rId15"/>
+                    <a:blip r:embed="rId16"/>
                     <a:stretch>
                       <a:fillRect/>
                     </a:stretch>
@@ -6309,7 +7184,14 @@
         <w:rPr>
           <w:rFonts w:asciiTheme="minorHAnsi" w:hAnsiTheme="minorHAnsi" w:cstheme="minorHAnsi"/>
         </w:rPr>
-        <w:t xml:space="preserve"> URL should end with </w:t>
+        <w:t xml:space="preserve"> URL should end </w:t>
+      </w:r>
+      <w:proofErr w:type="gramStart"/>
+      <w:r>
+        <w:rPr>
+          <w:rFonts w:asciiTheme="minorHAnsi" w:hAnsiTheme="minorHAnsi" w:cstheme="minorHAnsi"/>
+        </w:rPr>
+        <w:t xml:space="preserve">with </w:t>
       </w:r>
       <w:r>
         <w:rPr>
@@ -6317,6 +7199,7 @@
         </w:rPr>
         <w:t>.git</w:t>
       </w:r>
+      <w:proofErr w:type="gramEnd"/>
       <w:r>
         <w:rPr>
           <w:rFonts w:asciiTheme="minorHAnsi" w:hAnsiTheme="minorHAnsi" w:cstheme="minorHAnsi"/>
@@ -6425,7 +7308,21 @@
         <w:rPr>
           <w:rFonts w:asciiTheme="minorHAnsi" w:hAnsiTheme="minorHAnsi" w:cstheme="minorHAnsi"/>
         </w:rPr>
-        <w:t xml:space="preserve"> (in the KitClient)</w:t>
+        <w:t xml:space="preserve"> (in the </w:t>
+      </w:r>
+      <w:proofErr w:type="spellStart"/>
+      <w:r>
+        <w:rPr>
+          <w:rFonts w:asciiTheme="minorHAnsi" w:hAnsiTheme="minorHAnsi" w:cstheme="minorHAnsi"/>
+        </w:rPr>
+        <w:t>KitClient</w:t>
+      </w:r>
+      <w:proofErr w:type="spellEnd"/>
+      <w:r>
+        <w:rPr>
+          <w:rFonts w:asciiTheme="minorHAnsi" w:hAnsiTheme="minorHAnsi" w:cstheme="minorHAnsi"/>
+        </w:rPr>
+        <w:t>)</w:t>
       </w:r>
       <w:r>
         <w:rPr>
@@ -6615,7 +7512,21 @@
         <w:rPr>
           <w:rFonts w:asciiTheme="minorHAnsi" w:hAnsiTheme="minorHAnsi" w:cstheme="minorHAnsi"/>
         </w:rPr>
-        <w:t>d. Examine the remaining output from your command in part a.  What is the “Kit-tty”?</w:t>
+        <w:t>d. Examine the remaining output from your command in part a.  What is the “Kit-</w:t>
+      </w:r>
+      <w:proofErr w:type="spellStart"/>
+      <w:r>
+        <w:rPr>
+          <w:rFonts w:asciiTheme="minorHAnsi" w:hAnsiTheme="minorHAnsi" w:cstheme="minorHAnsi"/>
+        </w:rPr>
+        <w:t>tty</w:t>
+      </w:r>
+      <w:proofErr w:type="spellEnd"/>
+      <w:r>
+        <w:rPr>
+          <w:rFonts w:asciiTheme="minorHAnsi" w:hAnsiTheme="minorHAnsi" w:cstheme="minorHAnsi"/>
+        </w:rPr>
+        <w:t>”?</w:t>
       </w:r>
     </w:p>
     <w:p>
@@ -6659,7 +7570,22 @@
         <w:rPr>
           <w:rFonts w:asciiTheme="minorHAnsi" w:hAnsiTheme="minorHAnsi" w:cstheme="minorHAnsi"/>
         </w:rPr>
-        <w:t xml:space="preserve">Be sure to keep your eyes open for messages from the Kit-tty, they will help you to stay on track with these activities and may </w:t>
+        <w:lastRenderedPageBreak/>
+        <w:t>Be sure to keep your eyes open for messages from the Kit-</w:t>
+      </w:r>
+      <w:proofErr w:type="spellStart"/>
+      <w:r>
+        <w:rPr>
+          <w:rFonts w:asciiTheme="minorHAnsi" w:hAnsiTheme="minorHAnsi" w:cstheme="minorHAnsi"/>
+        </w:rPr>
+        <w:t>tty</w:t>
+      </w:r>
+      <w:proofErr w:type="spellEnd"/>
+      <w:r>
+        <w:rPr>
+          <w:rFonts w:asciiTheme="minorHAnsi" w:hAnsiTheme="minorHAnsi" w:cstheme="minorHAnsi"/>
+        </w:rPr>
+        <w:t xml:space="preserve">, they will help you to stay on track with these activities and may </w:t>
       </w:r>
       <w:r>
         <w:rPr>
@@ -6804,7 +7730,6 @@
         <w:rPr>
           <w:rFonts w:asciiTheme="minorHAnsi" w:hAnsiTheme="minorHAnsi" w:cstheme="minorHAnsi"/>
         </w:rPr>
-        <w:lastRenderedPageBreak/>
         <w:tab/>
       </w:r>
     </w:p>
@@ -6967,7 +7892,21 @@
         <w:rPr>
           <w:rFonts w:asciiTheme="minorHAnsi" w:hAnsiTheme="minorHAnsi" w:cstheme="minorHAnsi"/>
         </w:rPr>
-        <w:t xml:space="preserve">ensure that your working directory is </w:t>
+        <w:t xml:space="preserve">ensure that </w:t>
+      </w:r>
+      <w:proofErr w:type="spellStart"/>
+      <w:r>
+        <w:rPr>
+          <w:rFonts w:asciiTheme="minorHAnsi" w:hAnsiTheme="minorHAnsi" w:cstheme="minorHAnsi"/>
+        </w:rPr>
+        <w:t>your</w:t>
+      </w:r>
+      <w:proofErr w:type="spellEnd"/>
+      <w:r>
+        <w:rPr>
+          <w:rFonts w:asciiTheme="minorHAnsi" w:hAnsiTheme="minorHAnsi" w:cstheme="minorHAnsi"/>
+        </w:rPr>
+        <w:t xml:space="preserve"> working directory is </w:t>
       </w:r>
       <w:r>
         <w:rPr>
@@ -7023,8 +7962,16 @@
         <w:rPr>
           <w:rFonts w:ascii="Courier" w:hAnsi="Courier" w:cstheme="minorHAnsi"/>
         </w:rPr>
-        <w:t>git remote -v</w:t>
-      </w:r>
+        <w:t xml:space="preserve">git </w:t>
+      </w:r>
+      <w:proofErr w:type="gramStart"/>
+      <w:r>
+        <w:rPr>
+          <w:rFonts w:ascii="Courier" w:hAnsi="Courier" w:cstheme="minorHAnsi"/>
+        </w:rPr>
+        <w:t>remote -v</w:t>
+      </w:r>
+      <w:proofErr w:type="gramEnd"/>
     </w:p>
     <w:p>
       <w:pPr>
@@ -7044,7 +7991,21 @@
         <w:rPr>
           <w:rFonts w:asciiTheme="minorHAnsi" w:hAnsiTheme="minorHAnsi" w:cstheme="minorHAnsi"/>
         </w:rPr>
-        <w:t xml:space="preserve">This command lists all of the remote repositories that your clone knows about.  </w:t>
+        <w:t xml:space="preserve">This command lists </w:t>
+      </w:r>
+      <w:proofErr w:type="gramStart"/>
+      <w:r>
+        <w:rPr>
+          <w:rFonts w:asciiTheme="minorHAnsi" w:hAnsiTheme="minorHAnsi" w:cstheme="minorHAnsi"/>
+        </w:rPr>
+        <w:t>all of</w:t>
+      </w:r>
+      <w:proofErr w:type="gramEnd"/>
+      <w:r>
+        <w:rPr>
+          <w:rFonts w:asciiTheme="minorHAnsi" w:hAnsiTheme="minorHAnsi" w:cstheme="minorHAnsi"/>
+        </w:rPr>
+        <w:t xml:space="preserve"> the remote repositories that your clone knows about.  </w:t>
       </w:r>
       <w:r>
         <w:rPr>
@@ -7250,7 +8211,21 @@
         <w:rPr>
           <w:rFonts w:asciiTheme="minorHAnsi" w:hAnsiTheme="minorHAnsi" w:cstheme="minorHAnsi"/>
         </w:rPr>
-        <w:t xml:space="preserve"> for making contributions to FOSS projects.  For that workflow to operate it is essential that your clone (i.e. local copy) know about the origin repository from which it was cloned. Which of the four operations discussed in class would require this information?</w:t>
+        <w:t xml:space="preserve"> for making contributions to FOSS projects.  For that workflow to operate it is essential that your clone (</w:t>
+      </w:r>
+      <w:proofErr w:type="gramStart"/>
+      <w:r>
+        <w:rPr>
+          <w:rFonts w:asciiTheme="minorHAnsi" w:hAnsiTheme="minorHAnsi" w:cstheme="minorHAnsi"/>
+        </w:rPr>
+        <w:t>i.e.</w:t>
+      </w:r>
+      <w:proofErr w:type="gramEnd"/>
+      <w:r>
+        <w:rPr>
+          <w:rFonts w:asciiTheme="minorHAnsi" w:hAnsiTheme="minorHAnsi" w:cstheme="minorHAnsi"/>
+        </w:rPr>
+        <w:t xml:space="preserve"> local copy) know about the origin repository from which it was cloned. Which of the four operations discussed in class would require this information?</w:t>
       </w:r>
     </w:p>
     <w:p>
@@ -7319,7 +8294,6 @@
         <w:rPr>
           <w:noProof/>
         </w:rPr>
-        <w:lastRenderedPageBreak/>
         <mc:AlternateContent>
           <mc:Choice Requires="wps">
             <w:drawing>
@@ -7457,7 +8431,7 @@
                     <pic:cNvPicPr/>
                   </pic:nvPicPr>
                   <pic:blipFill>
-                    <a:blip r:embed="rId16" cstate="print">
+                    <a:blip r:embed="rId17" cstate="print">
                       <a:extLst>
                         <a:ext uri="{28A0092B-C50C-407E-A947-70E740481C1C}">
                           <a14:useLocalDpi xmlns:a14="http://schemas.microsoft.com/office/drawing/2010/main" val="0"/>
@@ -7490,13 +8464,27 @@
         <w:rPr>
           <w:rFonts w:asciiTheme="minorHAnsi" w:hAnsiTheme="minorHAnsi" w:cstheme="minorHAnsi"/>
         </w:rPr>
-        <w:t xml:space="preserve">You have now forked and cloned the </w:t>
-      </w:r>
-      <w:r>
-        <w:rPr>
-          <w:rFonts w:asciiTheme="minorHAnsi" w:hAnsiTheme="minorHAnsi" w:cstheme="minorHAnsi"/>
-        </w:rPr>
-        <w:t xml:space="preserve">our </w:t>
+        <w:t xml:space="preserve">You have now forked and cloned </w:t>
+      </w:r>
+      <w:proofErr w:type="gramStart"/>
+      <w:r>
+        <w:rPr>
+          <w:rFonts w:asciiTheme="minorHAnsi" w:hAnsiTheme="minorHAnsi" w:cstheme="minorHAnsi"/>
+        </w:rPr>
+        <w:t xml:space="preserve">the </w:t>
+      </w:r>
+      <w:r>
+        <w:rPr>
+          <w:rFonts w:asciiTheme="minorHAnsi" w:hAnsiTheme="minorHAnsi" w:cstheme="minorHAnsi"/>
+        </w:rPr>
+        <w:t>our</w:t>
+      </w:r>
+      <w:proofErr w:type="gramEnd"/>
+      <w:r>
+        <w:rPr>
+          <w:rFonts w:asciiTheme="minorHAnsi" w:hAnsiTheme="minorHAnsi" w:cstheme="minorHAnsi"/>
+        </w:rPr>
+        <w:t xml:space="preserve"> </w:t>
       </w:r>
       <w:r>
         <w:rPr>
@@ -7578,7 +8566,21 @@
         <w:rPr>
           <w:rFonts w:asciiTheme="minorHAnsi" w:hAnsiTheme="minorHAnsi" w:cstheme="minorHAnsi"/>
         </w:rPr>
-        <w:t xml:space="preserve"> to maintain a list of bugs to be fixed, features to be added and other tasks to be completed. Thus, the issue tracker is a good place to go in order to find something to work on in a FOSS project. </w:t>
+        <w:t xml:space="preserve"> to maintain a list of bugs to be fixed, features to be added and other tasks to be completed. Thus, the issue tracker is a good place to go </w:t>
+      </w:r>
+      <w:proofErr w:type="gramStart"/>
+      <w:r>
+        <w:rPr>
+          <w:rFonts w:asciiTheme="minorHAnsi" w:hAnsiTheme="minorHAnsi" w:cstheme="minorHAnsi"/>
+        </w:rPr>
+        <w:t>in order to</w:t>
+      </w:r>
+      <w:proofErr w:type="gramEnd"/>
+      <w:r>
+        <w:rPr>
+          <w:rFonts w:asciiTheme="minorHAnsi" w:hAnsiTheme="minorHAnsi" w:cstheme="minorHAnsi"/>
+        </w:rPr>
+        <w:t xml:space="preserve"> find something to work on in a FOSS project. </w:t>
       </w:r>
     </w:p>
     <w:p>
@@ -8046,7 +9048,6 @@
         <w:rPr>
           <w:rFonts w:asciiTheme="minorHAnsi" w:hAnsiTheme="minorHAnsi" w:cstheme="minorHAnsi"/>
         </w:rPr>
-        <w:lastRenderedPageBreak/>
         <w:t>1</w:t>
       </w:r>
       <w:r>
@@ -8529,7 +9530,21 @@
         <w:rPr>
           <w:rFonts w:asciiTheme="minorHAnsi" w:hAnsiTheme="minorHAnsi" w:cstheme="minorHAnsi"/>
         </w:rPr>
-        <w:t xml:space="preserve">are not assigned the issue you may have </w:t>
+        <w:t xml:space="preserve">are not assigned the </w:t>
+      </w:r>
+      <w:proofErr w:type="gramStart"/>
+      <w:r>
+        <w:rPr>
+          <w:rFonts w:asciiTheme="minorHAnsi" w:hAnsiTheme="minorHAnsi" w:cstheme="minorHAnsi"/>
+        </w:rPr>
+        <w:t>issue</w:t>
+      </w:r>
+      <w:proofErr w:type="gramEnd"/>
+      <w:r>
+        <w:rPr>
+          <w:rFonts w:asciiTheme="minorHAnsi" w:hAnsiTheme="minorHAnsi" w:cstheme="minorHAnsi"/>
+        </w:rPr>
+        <w:t xml:space="preserve"> you may have </w:t>
       </w:r>
       <w:r>
         <w:rPr>
@@ -8799,7 +9814,25 @@
           <w:b/>
           <w:bCs/>
         </w:rPr>
-        <w:t>make any changes to the files in your local repo at this time.</w:t>
+        <w:t xml:space="preserve">make any changes to the files in your local repo </w:t>
+      </w:r>
+      <w:proofErr w:type="gramStart"/>
+      <w:r>
+        <w:rPr>
+          <w:rFonts w:asciiTheme="minorHAnsi" w:hAnsiTheme="minorHAnsi" w:cstheme="minorHAnsi"/>
+          <w:b/>
+          <w:bCs/>
+        </w:rPr>
+        <w:t>at this time</w:t>
+      </w:r>
+      <w:proofErr w:type="gramEnd"/>
+      <w:r>
+        <w:rPr>
+          <w:rFonts w:asciiTheme="minorHAnsi" w:hAnsiTheme="minorHAnsi" w:cstheme="minorHAnsi"/>
+          <w:b/>
+          <w:bCs/>
+        </w:rPr>
+        <w:t>.</w:t>
       </w:r>
       <w:r>
         <w:rPr>
@@ -8859,14 +9892,21 @@
         <w:rPr>
           <w:rFonts w:asciiTheme="minorHAnsi" w:hAnsiTheme="minorHAnsi" w:cstheme="minorHAnsi"/>
         </w:rPr>
-        <w:t xml:space="preserve"> delete your clone and recreate it </w:t>
-      </w:r>
-      <w:r>
-        <w:rPr>
-          <w:rFonts w:asciiTheme="minorHAnsi" w:hAnsiTheme="minorHAnsi" w:cstheme="minorHAnsi"/>
-        </w:rPr>
-        <w:lastRenderedPageBreak/>
-        <w:t>(see #</w:t>
+        <w:t xml:space="preserve"> delete your </w:t>
+      </w:r>
+      <w:proofErr w:type="gramStart"/>
+      <w:r>
+        <w:rPr>
+          <w:rFonts w:asciiTheme="minorHAnsi" w:hAnsiTheme="minorHAnsi" w:cstheme="minorHAnsi"/>
+        </w:rPr>
+        <w:t>clone</w:t>
+      </w:r>
+      <w:proofErr w:type="gramEnd"/>
+      <w:r>
+        <w:rPr>
+          <w:rFonts w:asciiTheme="minorHAnsi" w:hAnsiTheme="minorHAnsi" w:cstheme="minorHAnsi"/>
+        </w:rPr>
+        <w:t xml:space="preserve"> and recreate it (see #</w:t>
       </w:r>
       <w:r>
         <w:rPr>
@@ -9110,7 +10150,7 @@
           <w:rFonts w:asciiTheme="minorHAnsi" w:hAnsiTheme="minorHAnsi" w:cstheme="minorHAnsi"/>
         </w:rPr>
       </w:pPr>
-      <w:hyperlink r:id="rId17" w:history="1">
+      <w:hyperlink r:id="rId18" w:history="1">
         <w:r>
           <w:rPr>
             <w:rStyle w:val="Hyperlink"/>
@@ -9201,7 +10241,21 @@
         <w:rPr>
           <w:rFonts w:asciiTheme="minorHAnsi" w:hAnsiTheme="minorHAnsi" w:cstheme="minorHAnsi"/>
         </w:rPr>
-        <w:t xml:space="preserve">it CLI commands does. Your description should do more than simply restate the command.  I.e. </w:t>
+        <w:t xml:space="preserve">it CLI commands does. Your description should do more than simply restate the command.  </w:t>
+      </w:r>
+      <w:proofErr w:type="gramStart"/>
+      <w:r>
+        <w:rPr>
+          <w:rFonts w:asciiTheme="minorHAnsi" w:hAnsiTheme="minorHAnsi" w:cstheme="minorHAnsi"/>
+        </w:rPr>
+        <w:t>I.e.</w:t>
+      </w:r>
+      <w:proofErr w:type="gramEnd"/>
+      <w:r>
+        <w:rPr>
+          <w:rFonts w:asciiTheme="minorHAnsi" w:hAnsiTheme="minorHAnsi" w:cstheme="minorHAnsi"/>
+        </w:rPr>
+        <w:t xml:space="preserve"> </w:t>
       </w:r>
       <w:r>
         <w:rPr>
@@ -9535,8 +10589,16 @@
               <w:rPr>
                 <w:rFonts w:ascii="Courier" w:hAnsi="Courier" w:cstheme="minorHAnsi"/>
               </w:rPr>
-              <w:t>git remote -v</w:t>
+              <w:t xml:space="preserve">git </w:t>
             </w:r>
+            <w:proofErr w:type="gramStart"/>
+            <w:r>
+              <w:rPr>
+                <w:rFonts w:ascii="Courier" w:hAnsi="Courier" w:cstheme="minorHAnsi"/>
+              </w:rPr>
+              <w:t>remote -v</w:t>
+            </w:r>
+            <w:proofErr w:type="gramEnd"/>
           </w:p>
           <w:p>
             <w:pPr>
@@ -9781,6 +10843,7 @@
         <w:rPr>
           <w:rFonts w:asciiTheme="minorHAnsi" w:hAnsiTheme="minorHAnsi" w:cstheme="minorHAnsi"/>
         </w:rPr>
+        <w:lastRenderedPageBreak/>
         <w:t>18. There are literally millions of repositories on GitHub that you can fork and clone and work on.  For a little extra practice with forking and cloning, choose one of the following projects</w:t>
       </w:r>
       <w:r>
@@ -9834,7 +10897,6 @@
                 <w:b/>
                 <w:bCs/>
               </w:rPr>
-              <w:lastRenderedPageBreak/>
               <w:t>Project</w:t>
             </w:r>
           </w:p>
@@ -9895,12 +10957,14 @@
                 <w:rFonts w:asciiTheme="minorHAnsi" w:hAnsiTheme="minorHAnsi" w:cstheme="minorHAnsi"/>
               </w:rPr>
             </w:pPr>
+            <w:proofErr w:type="spellStart"/>
             <w:r>
               <w:rPr>
                 <w:rFonts w:asciiTheme="minorHAnsi" w:hAnsiTheme="minorHAnsi" w:cstheme="minorHAnsi"/>
               </w:rPr>
               <w:t>OpenMRS</w:t>
             </w:r>
+            <w:proofErr w:type="spellEnd"/>
           </w:p>
         </w:tc>
         <w:tc>
@@ -9967,12 +11031,14 @@
                 <w:rFonts w:asciiTheme="minorHAnsi" w:hAnsiTheme="minorHAnsi" w:cstheme="minorHAnsi"/>
               </w:rPr>
             </w:pPr>
+            <w:proofErr w:type="spellStart"/>
             <w:r>
               <w:rPr>
                 <w:rFonts w:asciiTheme="minorHAnsi" w:hAnsiTheme="minorHAnsi" w:cstheme="minorHAnsi"/>
               </w:rPr>
               <w:t>Fineract</w:t>
             </w:r>
+            <w:proofErr w:type="spellEnd"/>
           </w:p>
         </w:tc>
         <w:tc>
@@ -10059,11 +11125,19 @@
               </w:rPr>
               <w:t>Aims to provide an “</w:t>
             </w:r>
+            <w:proofErr w:type="gramStart"/>
             <w:r>
               <w:rPr>
                 <w:rFonts w:asciiTheme="minorHAnsi" w:hAnsiTheme="minorHAnsi" w:cstheme="minorHAnsi"/>
               </w:rPr>
-              <w:t>Open Source Humanitarian Platform which can be used to provide solutions for Disaster Management, Development, and Environmental Management sectors</w:t>
+              <w:t>Open Source</w:t>
+            </w:r>
+            <w:proofErr w:type="gramEnd"/>
+            <w:r>
+              <w:rPr>
+                <w:rFonts w:asciiTheme="minorHAnsi" w:hAnsiTheme="minorHAnsi" w:cstheme="minorHAnsi"/>
+              </w:rPr>
+              <w:t xml:space="preserve"> Humanitarian Platform which can be used to provide solutions for Disaster Management, Development, and Environmental Management sectors</w:t>
             </w:r>
             <w:r>
               <w:rPr>
@@ -10107,12 +11181,14 @@
                 <w:rFonts w:asciiTheme="minorHAnsi" w:hAnsiTheme="minorHAnsi" w:cstheme="minorHAnsi"/>
               </w:rPr>
             </w:pPr>
+            <w:proofErr w:type="spellStart"/>
             <w:r>
               <w:rPr>
                 <w:rFonts w:asciiTheme="minorHAnsi" w:hAnsiTheme="minorHAnsi" w:cstheme="minorHAnsi"/>
               </w:rPr>
               <w:t>Oppia</w:t>
             </w:r>
+            <w:proofErr w:type="spellEnd"/>
           </w:p>
         </w:tc>
         <w:tc>
@@ -10244,7 +11320,21 @@
         <w:rPr>
           <w:rFonts w:asciiTheme="minorHAnsi" w:hAnsiTheme="minorHAnsi" w:cstheme="minorHAnsi"/>
         </w:rPr>
-        <w:t xml:space="preserve"> KitClient.</w:t>
+        <w:t xml:space="preserve"> </w:t>
+      </w:r>
+      <w:proofErr w:type="spellStart"/>
+      <w:r>
+        <w:rPr>
+          <w:rFonts w:asciiTheme="minorHAnsi" w:hAnsiTheme="minorHAnsi" w:cstheme="minorHAnsi"/>
+        </w:rPr>
+        <w:t>KitClient</w:t>
+      </w:r>
+      <w:proofErr w:type="spellEnd"/>
+      <w:r>
+        <w:rPr>
+          <w:rFonts w:asciiTheme="minorHAnsi" w:hAnsiTheme="minorHAnsi" w:cstheme="minorHAnsi"/>
+        </w:rPr>
+        <w:t>.</w:t>
       </w:r>
       <w:r>
         <w:rPr>
@@ -10352,7 +11442,21 @@
         <w:rPr>
           <w:rFonts w:asciiTheme="minorHAnsi" w:hAnsiTheme="minorHAnsi" w:cstheme="minorHAnsi"/>
         </w:rPr>
-        <w:t xml:space="preserve"> command that displays the URL’s of the remote repository from which your local repo was cloned.  </w:t>
+        <w:t xml:space="preserve"> command that displays the </w:t>
+      </w:r>
+      <w:proofErr w:type="gramStart"/>
+      <w:r>
+        <w:rPr>
+          <w:rFonts w:asciiTheme="minorHAnsi" w:hAnsiTheme="minorHAnsi" w:cstheme="minorHAnsi"/>
+        </w:rPr>
+        <w:t>URL’s</w:t>
+      </w:r>
+      <w:proofErr w:type="gramEnd"/>
+      <w:r>
+        <w:rPr>
+          <w:rFonts w:asciiTheme="minorHAnsi" w:hAnsiTheme="minorHAnsi" w:cstheme="minorHAnsi"/>
+        </w:rPr>
+        <w:t xml:space="preserve"> of the remote repository from which your local repo was cloned.  </w:t>
       </w:r>
     </w:p>
     <w:p>
@@ -10513,7 +11617,21 @@
         <w:rPr>
           <w:rFonts w:asciiTheme="minorHAnsi" w:hAnsiTheme="minorHAnsi" w:cstheme="minorHAnsi"/>
         </w:rPr>
-        <w:t>b. Please comment on any particular challenges you faced in completing this activity.</w:t>
+        <w:t xml:space="preserve">b. Please comment on any </w:t>
+      </w:r>
+      <w:proofErr w:type="gramStart"/>
+      <w:r>
+        <w:rPr>
+          <w:rFonts w:asciiTheme="minorHAnsi" w:hAnsiTheme="minorHAnsi" w:cstheme="minorHAnsi"/>
+        </w:rPr>
+        <w:t>particular challenges</w:t>
+      </w:r>
+      <w:proofErr w:type="gramEnd"/>
+      <w:r>
+        <w:rPr>
+          <w:rFonts w:asciiTheme="minorHAnsi" w:hAnsiTheme="minorHAnsi" w:cstheme="minorHAnsi"/>
+        </w:rPr>
+        <w:t xml:space="preserve"> you faced in completing this activity.</w:t>
       </w:r>
     </w:p>
     <w:p>
@@ -10608,7 +11726,7 @@
           <w:rFonts w:asciiTheme="minorHAnsi" w:hAnsiTheme="minorHAnsi" w:cstheme="minorHAnsi"/>
         </w:rPr>
       </w:pPr>
-      <w:hyperlink r:id="rId18" w:history="1">
+      <w:hyperlink r:id="rId19" w:history="1">
         <w:r>
           <w:rPr>
             <w:rStyle w:val="Hyperlink"/>
@@ -10629,7 +11747,7 @@
           <w:rFonts w:asciiTheme="minorHAnsi" w:hAnsiTheme="minorHAnsi" w:cstheme="minorHAnsi"/>
         </w:rPr>
       </w:pPr>
-      <w:hyperlink r:id="rId19" w:history="1">
+      <w:hyperlink r:id="rId20" w:history="1">
         <w:r>
           <w:rPr>
             <w:rStyle w:val="Hyperlink"/>
@@ -10650,7 +11768,7 @@
           <w:rFonts w:asciiTheme="minorHAnsi" w:hAnsiTheme="minorHAnsi" w:cstheme="minorHAnsi"/>
         </w:rPr>
       </w:pPr>
-      <w:hyperlink r:id="rId20" w:history="1">
+      <w:hyperlink r:id="rId21" w:history="1">
         <w:r>
           <w:rPr>
             <w:rStyle w:val="Hyperlink"/>
@@ -10671,7 +11789,7 @@
           <w:rFonts w:asciiTheme="minorHAnsi" w:hAnsiTheme="minorHAnsi" w:cstheme="minorHAnsi"/>
         </w:rPr>
       </w:pPr>
-      <w:hyperlink r:id="rId21" w:history="1">
+      <w:hyperlink r:id="rId22" w:history="1">
         <w:r>
           <w:rPr>
             <w:rStyle w:val="Hyperlink"/>
@@ -10692,7 +11810,7 @@
           <w:rFonts w:asciiTheme="minorHAnsi" w:hAnsiTheme="minorHAnsi" w:cstheme="minorHAnsi"/>
         </w:rPr>
       </w:pPr>
-      <w:hyperlink r:id="rId22" w:history="1">
+      <w:hyperlink r:id="rId23" w:history="1">
         <w:r>
           <w:rPr>
             <w:rStyle w:val="Hyperlink"/>
@@ -10713,7 +11831,7 @@
           <w:rFonts w:asciiTheme="minorHAnsi" w:hAnsiTheme="minorHAnsi" w:cstheme="minorHAnsi"/>
         </w:rPr>
       </w:pPr>
-      <w:hyperlink r:id="rId23" w:history="1">
+      <w:hyperlink r:id="rId24" w:history="1">
         <w:r>
           <w:rPr>
             <w:rStyle w:val="Hyperlink"/>
@@ -10734,7 +11852,7 @@
           <w:rFonts w:asciiTheme="minorHAnsi" w:hAnsiTheme="minorHAnsi" w:cstheme="minorHAnsi"/>
         </w:rPr>
       </w:pPr>
-      <w:hyperlink r:id="rId24" w:history="1">
+      <w:hyperlink r:id="rId25" w:history="1">
         <w:r>
           <w:rPr>
             <w:rStyle w:val="Hyperlink"/>
@@ -10773,7 +11891,14 @@
         <w:rPr>
           <w:rFonts w:asciiTheme="minorHAnsi" w:hAnsiTheme="minorHAnsi" w:cstheme="minorHAnsi"/>
         </w:rPr>
-        <w:t xml:space="preserve"> under the </w:t>
+        <w:t xml:space="preserve"> under </w:t>
+      </w:r>
+      <w:proofErr w:type="gramStart"/>
+      <w:r>
+        <w:rPr>
+          <w:rFonts w:asciiTheme="minorHAnsi" w:hAnsiTheme="minorHAnsi" w:cstheme="minorHAnsi"/>
+        </w:rPr>
+        <w:t xml:space="preserve">the </w:t>
       </w:r>
       <w:r>
         <w:rPr>
@@ -10781,6 +11906,7 @@
         </w:rPr>
         <w:t>:</w:t>
       </w:r>
+      <w:proofErr w:type="gramEnd"/>
     </w:p>
     <w:p>
       <w:pPr>
@@ -10793,7 +11919,7 @@
           <w:rFonts w:asciiTheme="minorHAnsi" w:hAnsiTheme="minorHAnsi" w:cstheme="minorHAnsi"/>
         </w:rPr>
       </w:pPr>
-      <w:hyperlink r:id="rId25" w:history="1">
+      <w:hyperlink r:id="rId26" w:history="1">
         <w:r>
           <w:rPr>
             <w:rStyle w:val="Hyperlink"/>
@@ -10820,7 +11946,7 @@
           <w:rFonts w:asciiTheme="minorHAnsi" w:hAnsiTheme="minorHAnsi" w:cstheme="minorHAnsi"/>
         </w:rPr>
       </w:pPr>
-      <w:hyperlink r:id="rId26" w:history="1">
+      <w:hyperlink r:id="rId27" w:history="1">
         <w:r>
           <w:rPr>
             <w:rStyle w:val="Hyperlink"/>
@@ -10831,7 +11957,7 @@
       </w:hyperlink>
     </w:p>
     <w:sectPr>
-      <w:footerReference w:type="default" r:id="rId27"/>
+      <w:footerReference w:type="default" r:id="rId28"/>
       <w:pgSz w:w="12240" w:h="15840"/>
       <w:pgMar w:top="1440" w:right="1440" w:bottom="1440" w:left="1440" w:header="720" w:footer="288" w:gutter="0"/>
       <w:cols w:space="720"/>
@@ -10959,7 +12085,47 @@
           <w:sz w:val="18"/>
           <w:szCs w:val="18"/>
         </w:rPr>
-        <w:t>Creative Commons Attribution-NonCommercial-ShareAlike 4.0 International License</w:t>
+        <w:t>Creative Commons Attribution-</w:t>
+      </w:r>
+      <w:proofErr w:type="spellStart"/>
+      <w:r>
+        <w:rPr>
+          <w:rStyle w:val="Hyperlink"/>
+          <w:color w:val="049CCF"/>
+          <w:sz w:val="18"/>
+          <w:szCs w:val="18"/>
+        </w:rPr>
+        <w:t>NonCommercial</w:t>
+      </w:r>
+      <w:proofErr w:type="spellEnd"/>
+      <w:r>
+        <w:rPr>
+          <w:rStyle w:val="Hyperlink"/>
+          <w:color w:val="049CCF"/>
+          <w:sz w:val="18"/>
+          <w:szCs w:val="18"/>
+        </w:rPr>
+        <w:t>-</w:t>
+      </w:r>
+      <w:proofErr w:type="spellStart"/>
+      <w:r>
+        <w:rPr>
+          <w:rStyle w:val="Hyperlink"/>
+          <w:color w:val="049CCF"/>
+          <w:sz w:val="18"/>
+          <w:szCs w:val="18"/>
+        </w:rPr>
+        <w:t>ShareAlike</w:t>
+      </w:r>
+      <w:proofErr w:type="spellEnd"/>
+      <w:r>
+        <w:rPr>
+          <w:rStyle w:val="Hyperlink"/>
+          <w:color w:val="049CCF"/>
+          <w:sz w:val="18"/>
+          <w:szCs w:val="18"/>
+        </w:rPr>
+        <w:t xml:space="preserve"> 4.0 International License</w:t>
       </w:r>
     </w:hyperlink>
     <w:r>

</xml_diff>

<commit_message>
update to 09 and no reading due for last day
</commit_message>
<xml_diff>
--- a/docs/materials/09-A-CommunityAndCollaboration.docx
+++ b/docs/materials/09-A-CommunityAndCollaboration.docx
@@ -9191,7 +9191,55 @@
         <w:rPr>
           <w:rFonts w:asciiTheme="minorHAnsi" w:hAnsiTheme="minorHAnsi" w:cstheme="minorHAnsi"/>
         </w:rPr>
-        <w:t>Which issue has been assigned to someone?  To whom has it been assigned?</w:t>
+        <w:t>Find an</w:t>
+      </w:r>
+      <w:r>
+        <w:rPr>
+          <w:rFonts w:asciiTheme="minorHAnsi" w:hAnsiTheme="minorHAnsi" w:cstheme="minorHAnsi"/>
+        </w:rPr>
+        <w:t xml:space="preserve"> issue </w:t>
+      </w:r>
+      <w:r>
+        <w:rPr>
+          <w:rFonts w:asciiTheme="minorHAnsi" w:hAnsiTheme="minorHAnsi" w:cstheme="minorHAnsi"/>
+        </w:rPr>
+        <w:t xml:space="preserve">that </w:t>
+      </w:r>
+      <w:r>
+        <w:rPr>
+          <w:rFonts w:asciiTheme="minorHAnsi" w:hAnsiTheme="minorHAnsi" w:cstheme="minorHAnsi"/>
+        </w:rPr>
+        <w:t>has been assigned to someone</w:t>
+      </w:r>
+      <w:r>
+        <w:rPr>
+          <w:rFonts w:asciiTheme="minorHAnsi" w:hAnsiTheme="minorHAnsi" w:cstheme="minorHAnsi"/>
+        </w:rPr>
+        <w:t xml:space="preserve">.  </w:t>
+      </w:r>
+      <w:r>
+        <w:rPr>
+          <w:rFonts w:asciiTheme="minorHAnsi" w:hAnsiTheme="minorHAnsi" w:cstheme="minorHAnsi"/>
+        </w:rPr>
+        <w:t>What is the issue number</w:t>
+      </w:r>
+      <w:r>
+        <w:rPr>
+          <w:rFonts w:asciiTheme="minorHAnsi" w:hAnsiTheme="minorHAnsi" w:cstheme="minorHAnsi"/>
+        </w:rPr>
+        <w:t xml:space="preserve"> and to</w:t>
+      </w:r>
+      <w:r>
+        <w:rPr>
+          <w:rFonts w:asciiTheme="minorHAnsi" w:hAnsiTheme="minorHAnsi" w:cstheme="minorHAnsi"/>
+        </w:rPr>
+        <w:t xml:space="preserve"> whom has it been assigned? </w:t>
+      </w:r>
+      <w:r>
+        <w:rPr>
+          <w:rFonts w:asciiTheme="minorHAnsi" w:hAnsiTheme="minorHAnsi" w:cstheme="minorHAnsi"/>
+        </w:rPr>
+        <w:t xml:space="preserve">How could you tell the issue had been assigned to someone? </w:t>
       </w:r>
     </w:p>
     <w:p>
@@ -10814,6 +10862,7 @@
           <w:bCs/>
           <w:u w:val="single"/>
         </w:rPr>
+        <w:lastRenderedPageBreak/>
         <w:t xml:space="preserve">Extra Practice - </w:t>
       </w:r>
       <w:r>
@@ -10843,7 +10892,6 @@
         <w:rPr>
           <w:rFonts w:asciiTheme="minorHAnsi" w:hAnsiTheme="minorHAnsi" w:cstheme="minorHAnsi"/>
         </w:rPr>
-        <w:lastRenderedPageBreak/>
         <w:t>18. There are literally millions of repositories on GitHub that you can fork and clone and work on.  For a little extra practice with forking and cloning, choose one of the following projects</w:t>
       </w:r>
       <w:r>

</xml_diff>